<commit_message>
AFARS bulk upload pushed to git8-10-2021 with an Effective date of 8-2-21
</commit_message>
<xml_diff>
--- a/AFARS/DEVELOPMENT/msword/AFARS-PART-5137.docx
+++ b/AFARS/DEVELOPMENT/msword/AFARS-PART-5137.docx
@@ -6,6 +6,7 @@
       <w:pPr>
         <w:pStyle w:val="Heading1"/>
       </w:pPr>
+      <w:bookmarkStart w:id="0" w:name="_Toc79482586"/>
       <w:r>
         <w:t>AFARS – PART 5137</w:t>
       </w:r>
@@ -15,6 +16,7 @@
       <w:r>
         <w:t>Service Contracting</w:t>
       </w:r>
+      <w:bookmarkEnd w:id="0"/>
     </w:p>
     <w:p>
       <w:pPr>
@@ -76,25 +78,54 @@
       <w:r>
         <w:rPr>
           <w:rFonts w:ascii="Times New Roman" w:hAnsi="Times New Roman" w:cs="Times New Roman"/>
+          <w:b/>
           <w:i/>
+          <w:sz w:val="32"/>
         </w:rPr>
         <w:fldChar w:fldCharType="begin"/>
       </w:r>
       <w:r>
         <w:rPr>
           <w:rFonts w:ascii="Times New Roman" w:hAnsi="Times New Roman" w:cs="Times New Roman"/>
+          <w:b/>
           <w:i/>
-        </w:rPr>
-        <w:instrText xml:space="preserve"> TOC \n \h \z \u \t "Heading 2,1,Heading 3,2,Heading 4,3" </w:instrText>
-      </w:r>
-      <w:r>
-        <w:rPr>
-          <w:rFonts w:ascii="Times New Roman" w:hAnsi="Times New Roman" w:cs="Times New Roman"/>
+          <w:sz w:val="32"/>
+        </w:rPr>
+        <w:instrText xml:space="preserve"> TOC \o "1-9" \n \h \z \u \t "Heading 2,1,Heading 3,2,Heading 4,2" </w:instrText>
+      </w:r>
+      <w:r>
+        <w:rPr>
+          <w:rFonts w:ascii="Times New Roman" w:hAnsi="Times New Roman" w:cs="Times New Roman"/>
+          <w:b/>
           <w:i/>
+          <w:sz w:val="32"/>
         </w:rPr>
         <w:fldChar w:fldCharType="separate"/>
       </w:r>
-      <w:hyperlink w:anchor="_Toc78372140" w:history="1">
+      <w:hyperlink w:anchor="_Toc79482586" w:history="1">
+        <w:r>
+          <w:rPr>
+            <w:rStyle w:val="Hyperlink"/>
+            <w:noProof/>
+          </w:rPr>
+          <w:t>AFARS – PART 5137 Service Contracting</w:t>
+        </w:r>
+      </w:hyperlink>
+    </w:p>
+    <w:p>
+      <w:pPr>
+        <w:pStyle w:val="TOC1"/>
+        <w:tabs>
+          <w:tab w:val="right" w:leader="dot" w:pos="9350"/>
+        </w:tabs>
+        <w:rPr>
+          <w:rFonts w:asciiTheme="minorHAnsi" w:eastAsiaTheme="minorEastAsia" w:hAnsiTheme="minorHAnsi" w:cstheme="minorBidi"/>
+          <w:noProof/>
+          <w:sz w:val="22"/>
+          <w:szCs w:val="22"/>
+        </w:rPr>
+      </w:pPr>
+      <w:hyperlink w:anchor="_Toc79482587" w:history="1">
         <w:r>
           <w:rPr>
             <w:rStyle w:val="Hyperlink"/>
@@ -106,18 +137,15 @@
     </w:p>
     <w:p>
       <w:pPr>
-        <w:pStyle w:val="TOC3"/>
+        <w:pStyle w:val="TOC2"/>
         <w:tabs>
           <w:tab w:val="right" w:leader="dot" w:pos="9350"/>
         </w:tabs>
         <w:rPr>
-          <w:rFonts w:asciiTheme="minorHAnsi" w:eastAsiaTheme="minorEastAsia" w:hAnsiTheme="minorHAnsi" w:cstheme="minorBidi"/>
           <w:noProof/>
-          <w:sz w:val="22"/>
-          <w:szCs w:val="22"/>
-        </w:rPr>
-      </w:pPr>
-      <w:hyperlink w:anchor="_Toc78372141" w:history="1">
+        </w:rPr>
+      </w:pPr>
+      <w:hyperlink w:anchor="_Toc79482588" w:history="1">
         <w:r>
           <w:rPr>
             <w:rStyle w:val="Hyperlink"/>
@@ -137,7 +165,7 @@
           <w:noProof/>
         </w:rPr>
       </w:pPr>
-      <w:hyperlink w:anchor="_Toc78372142" w:history="1">
+      <w:hyperlink w:anchor="_Toc79482589" w:history="1">
         <w:r>
           <w:rPr>
             <w:rStyle w:val="Hyperlink"/>
@@ -157,7 +185,7 @@
           <w:noProof/>
         </w:rPr>
       </w:pPr>
-      <w:hyperlink w:anchor="_Toc78372143" w:history="1">
+      <w:hyperlink w:anchor="_Toc79482590" w:history="1">
         <w:r>
           <w:rPr>
             <w:rStyle w:val="Hyperlink"/>
@@ -169,18 +197,15 @@
     </w:p>
     <w:p>
       <w:pPr>
-        <w:pStyle w:val="TOC3"/>
+        <w:pStyle w:val="TOC2"/>
         <w:tabs>
           <w:tab w:val="right" w:leader="dot" w:pos="9350"/>
         </w:tabs>
         <w:rPr>
-          <w:rFonts w:asciiTheme="minorHAnsi" w:eastAsiaTheme="minorEastAsia" w:hAnsiTheme="minorHAnsi" w:cstheme="minorBidi"/>
           <w:noProof/>
-          <w:sz w:val="22"/>
-          <w:szCs w:val="22"/>
-        </w:rPr>
-      </w:pPr>
-      <w:hyperlink w:anchor="_Toc78372144" w:history="1">
+        </w:rPr>
+      </w:pPr>
+      <w:hyperlink w:anchor="_Toc79482591" w:history="1">
         <w:r>
           <w:rPr>
             <w:rStyle w:val="Hyperlink"/>
@@ -200,7 +225,7 @@
           <w:noProof/>
         </w:rPr>
       </w:pPr>
-      <w:hyperlink w:anchor="_Toc78372145" w:history="1">
+      <w:hyperlink w:anchor="_Toc79482592" w:history="1">
         <w:r>
           <w:rPr>
             <w:rStyle w:val="Hyperlink"/>
@@ -212,18 +237,15 @@
     </w:p>
     <w:p>
       <w:pPr>
-        <w:pStyle w:val="TOC3"/>
+        <w:pStyle w:val="TOC2"/>
         <w:tabs>
           <w:tab w:val="right" w:leader="dot" w:pos="9350"/>
         </w:tabs>
         <w:rPr>
-          <w:rFonts w:asciiTheme="minorHAnsi" w:eastAsiaTheme="minorEastAsia" w:hAnsiTheme="minorHAnsi" w:cstheme="minorBidi"/>
           <w:noProof/>
-          <w:sz w:val="22"/>
-          <w:szCs w:val="22"/>
-        </w:rPr>
-      </w:pPr>
-      <w:hyperlink w:anchor="_Toc78372146" w:history="1">
+        </w:rPr>
+      </w:pPr>
+      <w:hyperlink w:anchor="_Toc79482593" w:history="1">
         <w:r>
           <w:rPr>
             <w:rStyle w:val="Hyperlink"/>
@@ -246,7 +268,7 @@
           <w:szCs w:val="22"/>
         </w:rPr>
       </w:pPr>
-      <w:hyperlink w:anchor="_Toc78372147" w:history="1">
+      <w:hyperlink w:anchor="_Toc79482594" w:history="1">
         <w:r>
           <w:rPr>
             <w:rStyle w:val="Hyperlink"/>
@@ -266,7 +288,7 @@
           <w:noProof/>
         </w:rPr>
       </w:pPr>
-      <w:hyperlink w:anchor="_Toc78372148" w:history="1">
+      <w:hyperlink w:anchor="_Toc79482595" w:history="1">
         <w:r>
           <w:rPr>
             <w:rStyle w:val="Hyperlink"/>
@@ -289,7 +311,7 @@
           <w:szCs w:val="22"/>
         </w:rPr>
       </w:pPr>
-      <w:hyperlink w:anchor="_Toc78372149" w:history="1">
+      <w:hyperlink w:anchor="_Toc79482596" w:history="1">
         <w:r>
           <w:rPr>
             <w:rStyle w:val="Hyperlink"/>
@@ -309,7 +331,7 @@
           <w:noProof/>
         </w:rPr>
       </w:pPr>
-      <w:hyperlink w:anchor="_Toc78372150" w:history="1">
+      <w:hyperlink w:anchor="_Toc79482597" w:history="1">
         <w:r>
           <w:rPr>
             <w:rStyle w:val="Hyperlink"/>
@@ -321,18 +343,15 @@
     </w:p>
     <w:p>
       <w:pPr>
-        <w:pStyle w:val="TOC3"/>
+        <w:pStyle w:val="TOC2"/>
         <w:tabs>
           <w:tab w:val="right" w:leader="dot" w:pos="9350"/>
         </w:tabs>
         <w:rPr>
-          <w:rFonts w:asciiTheme="minorHAnsi" w:eastAsiaTheme="minorEastAsia" w:hAnsiTheme="minorHAnsi" w:cstheme="minorBidi"/>
           <w:noProof/>
-          <w:sz w:val="22"/>
-          <w:szCs w:val="22"/>
-        </w:rPr>
-      </w:pPr>
-      <w:hyperlink w:anchor="_Toc78372151" w:history="1">
+        </w:rPr>
+      </w:pPr>
+      <w:hyperlink w:anchor="_Toc79482598" w:history="1">
         <w:r>
           <w:rPr>
             <w:rStyle w:val="Hyperlink"/>
@@ -344,18 +363,15 @@
     </w:p>
     <w:p>
       <w:pPr>
-        <w:pStyle w:val="TOC3"/>
+        <w:pStyle w:val="TOC2"/>
         <w:tabs>
           <w:tab w:val="right" w:leader="dot" w:pos="9350"/>
         </w:tabs>
         <w:rPr>
-          <w:rFonts w:asciiTheme="minorHAnsi" w:eastAsiaTheme="minorEastAsia" w:hAnsiTheme="minorHAnsi" w:cstheme="minorBidi"/>
           <w:noProof/>
-          <w:sz w:val="22"/>
-          <w:szCs w:val="22"/>
-        </w:rPr>
-      </w:pPr>
-      <w:hyperlink w:anchor="_Toc78372152" w:history="1">
+        </w:rPr>
+      </w:pPr>
+      <w:hyperlink w:anchor="_Toc79482599" w:history="1">
         <w:r>
           <w:rPr>
             <w:rStyle w:val="Hyperlink"/>
@@ -367,18 +383,15 @@
     </w:p>
     <w:p>
       <w:pPr>
-        <w:pStyle w:val="TOC3"/>
+        <w:pStyle w:val="TOC2"/>
         <w:tabs>
           <w:tab w:val="right" w:leader="dot" w:pos="9350"/>
         </w:tabs>
         <w:rPr>
-          <w:rFonts w:asciiTheme="minorHAnsi" w:eastAsiaTheme="minorEastAsia" w:hAnsiTheme="minorHAnsi" w:cstheme="minorBidi"/>
           <w:noProof/>
-          <w:sz w:val="22"/>
-          <w:szCs w:val="22"/>
-        </w:rPr>
-      </w:pPr>
-      <w:hyperlink w:anchor="_Toc78372153" w:history="1">
+        </w:rPr>
+      </w:pPr>
+      <w:hyperlink w:anchor="_Toc79482600" w:history="1">
         <w:r>
           <w:rPr>
             <w:rStyle w:val="Hyperlink"/>
@@ -390,18 +403,15 @@
     </w:p>
     <w:p>
       <w:pPr>
-        <w:pStyle w:val="TOC3"/>
+        <w:pStyle w:val="TOC2"/>
         <w:tabs>
           <w:tab w:val="right" w:leader="dot" w:pos="9350"/>
         </w:tabs>
         <w:rPr>
-          <w:rFonts w:asciiTheme="minorHAnsi" w:eastAsiaTheme="minorEastAsia" w:hAnsiTheme="minorHAnsi" w:cstheme="minorBidi"/>
           <w:noProof/>
-          <w:sz w:val="22"/>
-          <w:szCs w:val="22"/>
-        </w:rPr>
-      </w:pPr>
-      <w:hyperlink w:anchor="_Toc78372154" w:history="1">
+        </w:rPr>
+      </w:pPr>
+      <w:hyperlink w:anchor="_Toc79482601" w:history="1">
         <w:r>
           <w:rPr>
             <w:rStyle w:val="Hyperlink"/>
@@ -413,18 +423,15 @@
     </w:p>
     <w:p>
       <w:pPr>
-        <w:pStyle w:val="TOC3"/>
+        <w:pStyle w:val="TOC2"/>
         <w:tabs>
           <w:tab w:val="right" w:leader="dot" w:pos="9350"/>
         </w:tabs>
         <w:rPr>
-          <w:rFonts w:asciiTheme="minorHAnsi" w:eastAsiaTheme="minorEastAsia" w:hAnsiTheme="minorHAnsi" w:cstheme="minorBidi"/>
           <w:noProof/>
-          <w:sz w:val="22"/>
-          <w:szCs w:val="22"/>
-        </w:rPr>
-      </w:pPr>
-      <w:hyperlink w:anchor="_Toc78372155" w:history="1">
+        </w:rPr>
+      </w:pPr>
+      <w:hyperlink w:anchor="_Toc79482602" w:history="1">
         <w:r>
           <w:rPr>
             <w:rStyle w:val="Hyperlink"/>
@@ -436,18 +443,15 @@
     </w:p>
     <w:p>
       <w:pPr>
-        <w:pStyle w:val="TOC3"/>
+        <w:pStyle w:val="TOC2"/>
         <w:tabs>
           <w:tab w:val="right" w:leader="dot" w:pos="9350"/>
         </w:tabs>
         <w:rPr>
-          <w:rFonts w:asciiTheme="minorHAnsi" w:eastAsiaTheme="minorEastAsia" w:hAnsiTheme="minorHAnsi" w:cstheme="minorBidi"/>
           <w:noProof/>
-          <w:sz w:val="22"/>
-          <w:szCs w:val="22"/>
-        </w:rPr>
-      </w:pPr>
-      <w:hyperlink w:anchor="_Toc78372156" w:history="1">
+        </w:rPr>
+      </w:pPr>
+      <w:hyperlink w:anchor="_Toc79482603" w:history="1">
         <w:r>
           <w:rPr>
             <w:rStyle w:val="Hyperlink"/>
@@ -459,18 +463,15 @@
     </w:p>
     <w:p>
       <w:pPr>
-        <w:pStyle w:val="TOC3"/>
+        <w:pStyle w:val="TOC2"/>
         <w:tabs>
           <w:tab w:val="right" w:leader="dot" w:pos="9350"/>
         </w:tabs>
         <w:rPr>
-          <w:rFonts w:asciiTheme="minorHAnsi" w:eastAsiaTheme="minorEastAsia" w:hAnsiTheme="minorHAnsi" w:cstheme="minorBidi"/>
           <w:noProof/>
-          <w:sz w:val="22"/>
-          <w:szCs w:val="22"/>
-        </w:rPr>
-      </w:pPr>
-      <w:hyperlink w:anchor="_Toc78372157" w:history="1">
+        </w:rPr>
+      </w:pPr>
+      <w:hyperlink w:anchor="_Toc79482604" w:history="1">
         <w:r>
           <w:rPr>
             <w:rStyle w:val="Hyperlink"/>
@@ -493,7 +494,7 @@
           <w:szCs w:val="22"/>
         </w:rPr>
       </w:pPr>
-      <w:hyperlink w:anchor="_Toc78372158" w:history="1">
+      <w:hyperlink w:anchor="_Toc79482605" w:history="1">
         <w:r>
           <w:rPr>
             <w:rStyle w:val="Hyperlink"/>
@@ -513,7 +514,7 @@
           <w:noProof/>
         </w:rPr>
       </w:pPr>
-      <w:hyperlink w:anchor="_Toc78372159" w:history="1">
+      <w:hyperlink w:anchor="_Toc79482606" w:history="1">
         <w:r>
           <w:rPr>
             <w:rStyle w:val="Hyperlink"/>
@@ -525,18 +526,15 @@
     </w:p>
     <w:p>
       <w:pPr>
-        <w:pStyle w:val="TOC3"/>
+        <w:pStyle w:val="TOC2"/>
         <w:tabs>
           <w:tab w:val="right" w:leader="dot" w:pos="9350"/>
         </w:tabs>
         <w:rPr>
-          <w:rFonts w:asciiTheme="minorHAnsi" w:eastAsiaTheme="minorEastAsia" w:hAnsiTheme="minorHAnsi" w:cstheme="minorBidi"/>
           <w:noProof/>
-          <w:sz w:val="22"/>
-          <w:szCs w:val="22"/>
-        </w:rPr>
-      </w:pPr>
-      <w:hyperlink w:anchor="_Toc78372160" w:history="1">
+        </w:rPr>
+      </w:pPr>
+      <w:hyperlink w:anchor="_Toc79482607" w:history="1">
         <w:r>
           <w:rPr>
             <w:rStyle w:val="Hyperlink"/>
@@ -548,18 +546,15 @@
     </w:p>
     <w:p>
       <w:pPr>
-        <w:pStyle w:val="TOC3"/>
+        <w:pStyle w:val="TOC2"/>
         <w:tabs>
           <w:tab w:val="right" w:leader="dot" w:pos="9350"/>
         </w:tabs>
         <w:rPr>
-          <w:rFonts w:asciiTheme="minorHAnsi" w:eastAsiaTheme="minorEastAsia" w:hAnsiTheme="minorHAnsi" w:cstheme="minorBidi"/>
           <w:noProof/>
-          <w:sz w:val="22"/>
-          <w:szCs w:val="22"/>
-        </w:rPr>
-      </w:pPr>
-      <w:hyperlink w:anchor="_Toc78372161" w:history="1">
+        </w:rPr>
+      </w:pPr>
+      <w:hyperlink w:anchor="_Toc79482608" w:history="1">
         <w:r>
           <w:rPr>
             <w:rStyle w:val="Hyperlink"/>
@@ -571,18 +566,15 @@
     </w:p>
     <w:p>
       <w:pPr>
-        <w:pStyle w:val="TOC3"/>
+        <w:pStyle w:val="TOC2"/>
         <w:tabs>
           <w:tab w:val="right" w:leader="dot" w:pos="9350"/>
         </w:tabs>
         <w:rPr>
-          <w:rFonts w:asciiTheme="minorHAnsi" w:eastAsiaTheme="minorEastAsia" w:hAnsiTheme="minorHAnsi" w:cstheme="minorBidi"/>
           <w:noProof/>
-          <w:sz w:val="22"/>
-          <w:szCs w:val="22"/>
-        </w:rPr>
-      </w:pPr>
-      <w:hyperlink w:anchor="_Toc78372162" w:history="1">
+        </w:rPr>
+      </w:pPr>
+      <w:hyperlink w:anchor="_Toc79482609" w:history="1">
         <w:r>
           <w:rPr>
             <w:rStyle w:val="Hyperlink"/>
@@ -594,18 +586,15 @@
     </w:p>
     <w:p>
       <w:pPr>
-        <w:pStyle w:val="TOC3"/>
+        <w:pStyle w:val="TOC2"/>
         <w:tabs>
           <w:tab w:val="right" w:leader="dot" w:pos="9350"/>
         </w:tabs>
         <w:rPr>
-          <w:rFonts w:asciiTheme="minorHAnsi" w:eastAsiaTheme="minorEastAsia" w:hAnsiTheme="minorHAnsi" w:cstheme="minorBidi"/>
           <w:noProof/>
-          <w:sz w:val="22"/>
-          <w:szCs w:val="22"/>
-        </w:rPr>
-      </w:pPr>
-      <w:hyperlink w:anchor="_Toc78372163" w:history="1">
+        </w:rPr>
+      </w:pPr>
+      <w:hyperlink w:anchor="_Toc79482610" w:history="1">
         <w:r>
           <w:rPr>
             <w:rStyle w:val="Hyperlink"/>
@@ -617,18 +606,15 @@
     </w:p>
     <w:p>
       <w:pPr>
-        <w:pStyle w:val="TOC3"/>
+        <w:pStyle w:val="TOC2"/>
         <w:tabs>
           <w:tab w:val="right" w:leader="dot" w:pos="9350"/>
         </w:tabs>
         <w:rPr>
-          <w:rFonts w:asciiTheme="minorHAnsi" w:eastAsiaTheme="minorEastAsia" w:hAnsiTheme="minorHAnsi" w:cstheme="minorBidi"/>
           <w:noProof/>
-          <w:sz w:val="22"/>
-          <w:szCs w:val="22"/>
-        </w:rPr>
-      </w:pPr>
-      <w:hyperlink w:anchor="_Toc78372164" w:history="1">
+        </w:rPr>
+      </w:pPr>
+      <w:hyperlink w:anchor="_Toc79482611" w:history="1">
         <w:r>
           <w:rPr>
             <w:rStyle w:val="Hyperlink"/>
@@ -651,7 +637,7 @@
           <w:szCs w:val="22"/>
         </w:rPr>
       </w:pPr>
-      <w:hyperlink w:anchor="_Toc78372165" w:history="1">
+      <w:hyperlink w:anchor="_Toc79482612" w:history="1">
         <w:r>
           <w:rPr>
             <w:rStyle w:val="Hyperlink"/>
@@ -671,7 +657,7 @@
           <w:noProof/>
         </w:rPr>
       </w:pPr>
-      <w:hyperlink w:anchor="_Toc78372166" w:history="1">
+      <w:hyperlink w:anchor="_Toc79482613" w:history="1">
         <w:r>
           <w:rPr>
             <w:rStyle w:val="Hyperlink"/>
@@ -694,7 +680,7 @@
           <w:szCs w:val="22"/>
         </w:rPr>
       </w:pPr>
-      <w:hyperlink w:anchor="_Toc78372167" w:history="1">
+      <w:hyperlink w:anchor="_Toc79482614" w:history="1">
         <w:r>
           <w:rPr>
             <w:rStyle w:val="Hyperlink"/>
@@ -714,7 +700,7 @@
           <w:noProof/>
         </w:rPr>
       </w:pPr>
-      <w:hyperlink w:anchor="_Toc78372168" w:history="1">
+      <w:hyperlink w:anchor="_Toc79482615" w:history="1">
         <w:r>
           <w:rPr>
             <w:rStyle w:val="Hyperlink"/>
@@ -737,7 +723,7 @@
           <w:szCs w:val="22"/>
         </w:rPr>
       </w:pPr>
-      <w:hyperlink w:anchor="_Toc78372169" w:history="1">
+      <w:hyperlink w:anchor="_Toc79482616" w:history="1">
         <w:r>
           <w:rPr>
             <w:rStyle w:val="Hyperlink"/>
@@ -757,7 +743,7 @@
           <w:noProof/>
         </w:rPr>
       </w:pPr>
-      <w:hyperlink w:anchor="_Toc78372170" w:history="1">
+      <w:hyperlink w:anchor="_Toc79482617" w:history="1">
         <w:r>
           <w:rPr>
             <w:rStyle w:val="Hyperlink"/>
@@ -779,7 +765,9 @@
       <w:r>
         <w:rPr>
           <w:rFonts w:ascii="Times New Roman" w:hAnsi="Times New Roman" w:cs="Times New Roman"/>
+          <w:b/>
           <w:i/>
+          <w:sz w:val="32"/>
         </w:rPr>
         <w:fldChar w:fldCharType="end"/>
       </w:r>
@@ -788,29 +776,29 @@
       <w:pPr>
         <w:pStyle w:val="Heading2"/>
       </w:pPr>
-      <w:bookmarkStart w:id="0" w:name="_Toc536101147"/>
-      <w:bookmarkStart w:id="1" w:name="_Toc7073983"/>
-      <w:bookmarkStart w:id="2" w:name="_Toc7169912"/>
-      <w:bookmarkStart w:id="3" w:name="_Toc78372140"/>
+      <w:bookmarkStart w:id="1" w:name="_Toc536101147"/>
+      <w:bookmarkStart w:id="2" w:name="_Toc7073983"/>
+      <w:bookmarkStart w:id="3" w:name="_Toc7169912"/>
+      <w:bookmarkStart w:id="4" w:name="_Toc79482587"/>
       <w:r>
         <w:t>Subpart</w:t>
       </w:r>
       <w:r>
         <w:t xml:space="preserve"> 5137.1 – Service Contracts – General</w:t>
       </w:r>
-      <w:bookmarkEnd w:id="0"/>
       <w:bookmarkEnd w:id="1"/>
       <w:bookmarkEnd w:id="2"/>
       <w:bookmarkEnd w:id="3"/>
+      <w:bookmarkEnd w:id="4"/>
     </w:p>
     <w:p>
       <w:pPr>
         <w:pStyle w:val="Heading4"/>
       </w:pPr>
-      <w:bookmarkStart w:id="4" w:name="_Toc536101148"/>
-      <w:bookmarkStart w:id="5" w:name="_Toc7073984"/>
-      <w:bookmarkStart w:id="6" w:name="_Toc7169913"/>
-      <w:bookmarkStart w:id="7" w:name="_Toc78372141"/>
+      <w:bookmarkStart w:id="5" w:name="_Toc536101148"/>
+      <w:bookmarkStart w:id="6" w:name="_Toc7073984"/>
+      <w:bookmarkStart w:id="7" w:name="_Toc7169913"/>
+      <w:bookmarkStart w:id="8" w:name="_Toc79482588"/>
       <w:r>
         <w:t>5137.102-</w:t>
       </w:r>
@@ -825,10 +813,10 @@
       <w:r>
         <w:t>.</w:t>
       </w:r>
-      <w:bookmarkEnd w:id="4"/>
       <w:bookmarkEnd w:id="5"/>
       <w:bookmarkEnd w:id="6"/>
       <w:bookmarkEnd w:id="7"/>
+      <w:bookmarkEnd w:id="8"/>
     </w:p>
     <w:p>
       <w:pPr>
@@ -847,10 +835,10 @@
       <w:pPr>
         <w:pStyle w:val="Heading3"/>
       </w:pPr>
-      <w:bookmarkStart w:id="8" w:name="_Toc536101149"/>
-      <w:bookmarkStart w:id="9" w:name="_Toc7073985"/>
-      <w:bookmarkStart w:id="10" w:name="_Toc7169914"/>
-      <w:bookmarkStart w:id="11" w:name="_Toc78372142"/>
+      <w:bookmarkStart w:id="9" w:name="_Toc536101149"/>
+      <w:bookmarkStart w:id="10" w:name="_Toc7073985"/>
+      <w:bookmarkStart w:id="11" w:name="_Toc7169914"/>
+      <w:bookmarkStart w:id="12" w:name="_Toc79482589"/>
       <w:proofErr w:type="gramStart"/>
       <w:r>
         <w:t xml:space="preserve">5137.104 </w:t>
@@ -865,10 +853,10 @@
       <w:r>
         <w:t xml:space="preserve"> services contracts.</w:t>
       </w:r>
-      <w:bookmarkEnd w:id="8"/>
       <w:bookmarkEnd w:id="9"/>
       <w:bookmarkEnd w:id="10"/>
       <w:bookmarkEnd w:id="11"/>
+      <w:bookmarkEnd w:id="12"/>
     </w:p>
     <w:p>
       <w:pPr>
@@ -1136,10 +1124,10 @@
       <w:pPr>
         <w:pStyle w:val="Heading3"/>
       </w:pPr>
-      <w:bookmarkStart w:id="12" w:name="_Toc536101150"/>
-      <w:bookmarkStart w:id="13" w:name="_Toc7073986"/>
-      <w:bookmarkStart w:id="14" w:name="_Toc7169915"/>
-      <w:bookmarkStart w:id="15" w:name="_Toc78372143"/>
+      <w:bookmarkStart w:id="13" w:name="_Toc536101150"/>
+      <w:bookmarkStart w:id="14" w:name="_Toc7073986"/>
+      <w:bookmarkStart w:id="15" w:name="_Toc7169915"/>
+      <w:bookmarkStart w:id="16" w:name="_Toc79482590"/>
       <w:proofErr w:type="gramStart"/>
       <w:r>
         <w:t xml:space="preserve">5137.112 </w:t>
@@ -1154,10 +1142,10 @@
       <w:r>
         <w:t xml:space="preserve"> use of private sector temporaries.</w:t>
       </w:r>
-      <w:bookmarkEnd w:id="12"/>
       <w:bookmarkEnd w:id="13"/>
       <w:bookmarkEnd w:id="14"/>
       <w:bookmarkEnd w:id="15"/>
+      <w:bookmarkEnd w:id="16"/>
     </w:p>
     <w:p>
       <w:pPr>
@@ -1177,10 +1165,10 @@
       <w:pPr>
         <w:pStyle w:val="Heading4"/>
       </w:pPr>
-      <w:bookmarkStart w:id="16" w:name="_Toc536101151"/>
-      <w:bookmarkStart w:id="17" w:name="_Toc7073987"/>
-      <w:bookmarkStart w:id="18" w:name="_Toc7169916"/>
-      <w:bookmarkStart w:id="19" w:name="_Toc78372144"/>
+      <w:bookmarkStart w:id="17" w:name="_Toc536101151"/>
+      <w:bookmarkStart w:id="18" w:name="_Toc7073987"/>
+      <w:bookmarkStart w:id="19" w:name="_Toc7169916"/>
+      <w:bookmarkStart w:id="20" w:name="_Toc79482591"/>
       <w:r>
         <w:t>5137.113-</w:t>
       </w:r>
@@ -1201,17 +1189,14 @@
       <w:r>
         <w:t xml:space="preserve"> of cost allowability limitations.</w:t>
       </w:r>
-      <w:bookmarkEnd w:id="16"/>
       <w:bookmarkEnd w:id="17"/>
       <w:bookmarkEnd w:id="18"/>
       <w:bookmarkEnd w:id="19"/>
+      <w:bookmarkEnd w:id="20"/>
     </w:p>
     <w:p>
       <w:pPr>
         <w:pStyle w:val="List1"/>
-        <w:rPr>
-          <w:b/>
-        </w:rPr>
       </w:pPr>
       <w:r>
         <w:t>(a)</w:t>
@@ -1250,10 +1235,10 @@
       <w:pPr>
         <w:pStyle w:val="Heading3"/>
       </w:pPr>
-      <w:bookmarkStart w:id="20" w:name="_Toc536101152"/>
-      <w:bookmarkStart w:id="21" w:name="_Toc7073988"/>
-      <w:bookmarkStart w:id="22" w:name="_Toc7169917"/>
-      <w:bookmarkStart w:id="23" w:name="_Toc78372145"/>
+      <w:bookmarkStart w:id="21" w:name="_Toc536101152"/>
+      <w:bookmarkStart w:id="22" w:name="_Toc7073988"/>
+      <w:bookmarkStart w:id="23" w:name="_Toc7169917"/>
+      <w:bookmarkStart w:id="24" w:name="_Toc79482592"/>
       <w:proofErr w:type="gramStart"/>
       <w:r>
         <w:t>5137.170</w:t>
@@ -1271,20 +1256,21 @@
       <w:r>
         <w:t xml:space="preserve"> of contracts and task orders for services.</w:t>
       </w:r>
-      <w:bookmarkEnd w:id="20"/>
       <w:bookmarkEnd w:id="21"/>
       <w:bookmarkEnd w:id="22"/>
       <w:bookmarkEnd w:id="23"/>
+      <w:bookmarkEnd w:id="24"/>
     </w:p>
     <w:p>
       <w:pPr>
         <w:pStyle w:val="Heading4"/>
       </w:pPr>
-      <w:bookmarkStart w:id="24" w:name="_Toc536101153"/>
-      <w:bookmarkStart w:id="25" w:name="_Toc7073989"/>
-      <w:bookmarkStart w:id="26" w:name="_Toc7169918"/>
-      <w:bookmarkStart w:id="27" w:name="_Toc78372146"/>
-      <w:r>
+      <w:bookmarkStart w:id="25" w:name="_Toc536101153"/>
+      <w:bookmarkStart w:id="26" w:name="_Toc7073989"/>
+      <w:bookmarkStart w:id="27" w:name="_Toc7169918"/>
+      <w:bookmarkStart w:id="28" w:name="_Toc79482593"/>
+      <w:r>
+        <w:lastRenderedPageBreak/>
         <w:t>5137.170-</w:t>
       </w:r>
       <w:proofErr w:type="gramStart"/>
@@ -1301,17 +1287,16 @@
       <w:r>
         <w:t xml:space="preserve"> requirements.</w:t>
       </w:r>
-      <w:bookmarkEnd w:id="24"/>
       <w:bookmarkEnd w:id="25"/>
       <w:bookmarkEnd w:id="26"/>
       <w:bookmarkEnd w:id="27"/>
+      <w:bookmarkEnd w:id="28"/>
     </w:p>
     <w:p>
       <w:pPr>
         <w:pStyle w:val="List1"/>
       </w:pPr>
       <w:r>
-        <w:lastRenderedPageBreak/>
         <w:t>(a)</w:t>
       </w:r>
       <w:r>
@@ -1408,26 +1393,26 @@
       <w:pPr>
         <w:pStyle w:val="Heading2"/>
       </w:pPr>
-      <w:bookmarkStart w:id="28" w:name="_Toc536101154"/>
-      <w:bookmarkStart w:id="29" w:name="_Toc7073990"/>
-      <w:bookmarkStart w:id="30" w:name="_Toc7169919"/>
-      <w:bookmarkStart w:id="31" w:name="_Toc78372147"/>
+      <w:bookmarkStart w:id="29" w:name="_Toc536101154"/>
+      <w:bookmarkStart w:id="30" w:name="_Toc7073990"/>
+      <w:bookmarkStart w:id="31" w:name="_Toc7169919"/>
+      <w:bookmarkStart w:id="32" w:name="_Toc79482594"/>
       <w:r>
         <w:t>Subpart 5137.2 – Advisory and Assistance Services</w:t>
       </w:r>
-      <w:bookmarkEnd w:id="28"/>
       <w:bookmarkEnd w:id="29"/>
       <w:bookmarkEnd w:id="30"/>
       <w:bookmarkEnd w:id="31"/>
+      <w:bookmarkEnd w:id="32"/>
     </w:p>
     <w:p>
       <w:pPr>
         <w:pStyle w:val="Heading3"/>
       </w:pPr>
-      <w:bookmarkStart w:id="32" w:name="_Toc536101155"/>
-      <w:bookmarkStart w:id="33" w:name="_Toc7073991"/>
-      <w:bookmarkStart w:id="34" w:name="_Toc7169920"/>
-      <w:bookmarkStart w:id="35" w:name="_Toc78372148"/>
+      <w:bookmarkStart w:id="33" w:name="_Toc536101155"/>
+      <w:bookmarkStart w:id="34" w:name="_Toc7073991"/>
+      <w:bookmarkStart w:id="35" w:name="_Toc7169920"/>
+      <w:bookmarkStart w:id="36" w:name="_Toc79482595"/>
       <w:proofErr w:type="gramStart"/>
       <w:r>
         <w:t xml:space="preserve">5137.204 </w:t>
@@ -1442,10 +1427,10 @@
       <w:r>
         <w:t xml:space="preserve"> for determining availability of personnel.</w:t>
       </w:r>
-      <w:bookmarkEnd w:id="32"/>
       <w:bookmarkEnd w:id="33"/>
       <w:bookmarkEnd w:id="34"/>
       <w:bookmarkEnd w:id="35"/>
+      <w:bookmarkEnd w:id="36"/>
     </w:p>
     <w:p>
       <w:pPr>
@@ -1555,10 +1540,10 @@
       <w:pPr>
         <w:pStyle w:val="Heading2"/>
       </w:pPr>
-      <w:bookmarkStart w:id="36" w:name="_Toc536101156"/>
-      <w:bookmarkStart w:id="37" w:name="_Toc7073992"/>
-      <w:bookmarkStart w:id="38" w:name="_Toc7169921"/>
-      <w:bookmarkStart w:id="39" w:name="_Toc78372149"/>
+      <w:bookmarkStart w:id="37" w:name="_Toc536101156"/>
+      <w:bookmarkStart w:id="38" w:name="_Toc7073992"/>
+      <w:bookmarkStart w:id="39" w:name="_Toc7169921"/>
+      <w:bookmarkStart w:id="40" w:name="_Toc79482596"/>
       <w:r>
         <w:t xml:space="preserve">Subpart 5137.5 – </w:t>
       </w:r>
@@ -1571,19 +1556,19 @@
       <w:r>
         <w:t xml:space="preserve"> Contracts</w:t>
       </w:r>
-      <w:bookmarkEnd w:id="36"/>
       <w:bookmarkEnd w:id="37"/>
       <w:bookmarkEnd w:id="38"/>
       <w:bookmarkEnd w:id="39"/>
+      <w:bookmarkEnd w:id="40"/>
     </w:p>
     <w:p>
       <w:pPr>
         <w:pStyle w:val="Heading3"/>
       </w:pPr>
-      <w:bookmarkStart w:id="40" w:name="_Toc536101157"/>
-      <w:bookmarkStart w:id="41" w:name="_Toc7073993"/>
-      <w:bookmarkStart w:id="42" w:name="_Toc7169922"/>
-      <w:bookmarkStart w:id="43" w:name="_Toc78372150"/>
+      <w:bookmarkStart w:id="41" w:name="_Toc536101157"/>
+      <w:bookmarkStart w:id="42" w:name="_Toc7073993"/>
+      <w:bookmarkStart w:id="43" w:name="_Toc7169922"/>
+      <w:bookmarkStart w:id="44" w:name="_Toc79482597"/>
       <w:proofErr w:type="gramStart"/>
       <w:r>
         <w:t xml:space="preserve">5137.503 </w:t>
@@ -1601,10 +1586,10 @@
       <w:r>
         <w:t>.</w:t>
       </w:r>
-      <w:bookmarkEnd w:id="40"/>
       <w:bookmarkEnd w:id="41"/>
       <w:bookmarkEnd w:id="42"/>
       <w:bookmarkEnd w:id="43"/>
+      <w:bookmarkEnd w:id="44"/>
     </w:p>
     <w:p>
       <w:pPr>
@@ -1631,10 +1616,10 @@
       <w:pPr>
         <w:pStyle w:val="Heading4"/>
       </w:pPr>
-      <w:bookmarkStart w:id="44" w:name="_Toc536101158"/>
-      <w:bookmarkStart w:id="45" w:name="_Toc7073994"/>
-      <w:bookmarkStart w:id="46" w:name="_Toc7169923"/>
-      <w:bookmarkStart w:id="47" w:name="_Toc78372151"/>
+      <w:bookmarkStart w:id="45" w:name="_Toc536101158"/>
+      <w:bookmarkStart w:id="46" w:name="_Toc7073994"/>
+      <w:bookmarkStart w:id="47" w:name="_Toc7169923"/>
+      <w:bookmarkStart w:id="48" w:name="_Toc79482598"/>
       <w:r>
         <w:t>5137.5</w:t>
       </w:r>
@@ -1664,10 +1649,10 @@
       <w:r>
         <w:t>.</w:t>
       </w:r>
-      <w:bookmarkEnd w:id="44"/>
       <w:bookmarkEnd w:id="45"/>
       <w:bookmarkEnd w:id="46"/>
       <w:bookmarkEnd w:id="47"/>
+      <w:bookmarkEnd w:id="48"/>
     </w:p>
     <w:p>
       <w:pPr>
@@ -1786,7 +1771,6 @@
         <w:rPr>
           <w:bCs/>
         </w:rPr>
-        <w:lastRenderedPageBreak/>
         <w:t>“Service”</w:t>
       </w:r>
       <w:r>
@@ -1797,10 +1781,10 @@
       <w:pPr>
         <w:pStyle w:val="Heading4"/>
       </w:pPr>
-      <w:bookmarkStart w:id="48" w:name="_Toc536101159"/>
-      <w:bookmarkStart w:id="49" w:name="_Toc7073995"/>
-      <w:bookmarkStart w:id="50" w:name="_Toc7169924"/>
-      <w:bookmarkStart w:id="51" w:name="_Toc78372152"/>
+      <w:bookmarkStart w:id="49" w:name="_Toc536101159"/>
+      <w:bookmarkStart w:id="50" w:name="_Toc7073995"/>
+      <w:bookmarkStart w:id="51" w:name="_Toc7169924"/>
+      <w:bookmarkStart w:id="52" w:name="_Toc79482599"/>
       <w:r>
         <w:t>5137.5</w:t>
       </w:r>
@@ -1830,10 +1814,10 @@
       <w:r>
         <w:t>.</w:t>
       </w:r>
-      <w:bookmarkEnd w:id="48"/>
       <w:bookmarkEnd w:id="49"/>
       <w:bookmarkEnd w:id="50"/>
       <w:bookmarkEnd w:id="51"/>
+      <w:bookmarkEnd w:id="52"/>
     </w:p>
     <w:p>
       <w:pPr>
@@ -2138,10 +2122,10 @@
       <w:pPr>
         <w:pStyle w:val="Heading4"/>
       </w:pPr>
-      <w:bookmarkStart w:id="52" w:name="_Toc536101160"/>
-      <w:bookmarkStart w:id="53" w:name="_Toc7073996"/>
-      <w:bookmarkStart w:id="54" w:name="_Toc7169925"/>
-      <w:bookmarkStart w:id="55" w:name="_Toc78372153"/>
+      <w:bookmarkStart w:id="53" w:name="_Toc536101160"/>
+      <w:bookmarkStart w:id="54" w:name="_Toc7073996"/>
+      <w:bookmarkStart w:id="55" w:name="_Toc7169925"/>
+      <w:bookmarkStart w:id="56" w:name="_Toc79482600"/>
       <w:r>
         <w:t>5137.5</w:t>
       </w:r>
@@ -2171,10 +2155,10 @@
       <w:r>
         <w:t xml:space="preserve"> thresholds.</w:t>
       </w:r>
-      <w:bookmarkEnd w:id="52"/>
       <w:bookmarkEnd w:id="53"/>
       <w:bookmarkEnd w:id="54"/>
       <w:bookmarkEnd w:id="55"/>
+      <w:bookmarkEnd w:id="56"/>
     </w:p>
     <w:p>
       <w:pPr>
@@ -2344,15 +2328,15 @@
       </w:r>
     </w:p>
     <w:p>
-      <w:bookmarkStart w:id="56" w:name="_Toc536101161"/>
-      <w:bookmarkStart w:id="57" w:name="_Toc7073997"/>
+      <w:bookmarkStart w:id="57" w:name="_Toc536101161"/>
+      <w:bookmarkStart w:id="58" w:name="_Toc7073997"/>
     </w:p>
     <w:p>
       <w:pPr>
         <w:pStyle w:val="Heading4"/>
       </w:pPr>
-      <w:bookmarkStart w:id="58" w:name="_Toc7169926"/>
-      <w:bookmarkStart w:id="59" w:name="_Toc78372154"/>
+      <w:bookmarkStart w:id="59" w:name="_Toc7169926"/>
+      <w:bookmarkStart w:id="60" w:name="_Toc79482601"/>
       <w:r>
         <w:t>5137.5</w:t>
       </w:r>
@@ -2382,10 +2366,10 @@
       <w:r>
         <w:t xml:space="preserve"> procedures.</w:t>
       </w:r>
-      <w:bookmarkEnd w:id="56"/>
       <w:bookmarkEnd w:id="57"/>
       <w:bookmarkEnd w:id="58"/>
       <w:bookmarkEnd w:id="59"/>
+      <w:bookmarkEnd w:id="60"/>
     </w:p>
     <w:p>
       <w:pPr>
@@ -2620,9 +2604,9 @@
       <w:pPr>
         <w:pStyle w:val="Heading4"/>
       </w:pPr>
-      <w:bookmarkStart w:id="60" w:name="_Toc7073998"/>
-      <w:bookmarkStart w:id="61" w:name="_Toc7169927"/>
-      <w:bookmarkStart w:id="62" w:name="_Toc78372155"/>
+      <w:bookmarkStart w:id="61" w:name="_Toc7073998"/>
+      <w:bookmarkStart w:id="62" w:name="_Toc7169927"/>
+      <w:bookmarkStart w:id="63" w:name="_Toc79482602"/>
       <w:r>
         <w:t>5137.5</w:t>
       </w:r>
@@ -2645,7 +2629,7 @@
       <w:r>
         <w:t xml:space="preserve"> </w:t>
       </w:r>
-      <w:bookmarkEnd w:id="60"/>
+      <w:bookmarkEnd w:id="61"/>
       <w:r>
         <w:t>Reserved</w:t>
       </w:r>
@@ -2653,18 +2637,18 @@
       <w:r>
         <w:t>.</w:t>
       </w:r>
-      <w:bookmarkEnd w:id="61"/>
       <w:bookmarkEnd w:id="62"/>
+      <w:bookmarkEnd w:id="63"/>
     </w:p>
     <w:p/>
     <w:p>
       <w:pPr>
         <w:pStyle w:val="Heading4"/>
       </w:pPr>
-      <w:bookmarkStart w:id="63" w:name="_Toc536101162"/>
-      <w:bookmarkStart w:id="64" w:name="_Toc7073999"/>
-      <w:bookmarkStart w:id="65" w:name="_Toc7169928"/>
-      <w:bookmarkStart w:id="66" w:name="_Toc78372156"/>
+      <w:bookmarkStart w:id="64" w:name="_Toc536101162"/>
+      <w:bookmarkStart w:id="65" w:name="_Toc7073999"/>
+      <w:bookmarkStart w:id="66" w:name="_Toc7169928"/>
+      <w:bookmarkStart w:id="67" w:name="_Toc79482603"/>
       <w:r>
         <w:t>5137.5</w:t>
       </w:r>
@@ -2694,10 +2678,10 @@
       <w:r>
         <w:t xml:space="preserve"> strategy content.</w:t>
       </w:r>
-      <w:bookmarkEnd w:id="63"/>
       <w:bookmarkEnd w:id="64"/>
       <w:bookmarkEnd w:id="65"/>
       <w:bookmarkEnd w:id="66"/>
+      <w:bookmarkEnd w:id="67"/>
     </w:p>
     <w:p>
       <w:pPr>
@@ -3628,10 +3612,10 @@
       <w:pPr>
         <w:pStyle w:val="Heading4"/>
       </w:pPr>
-      <w:bookmarkStart w:id="67" w:name="_Toc536101163"/>
-      <w:bookmarkStart w:id="68" w:name="_Toc7074000"/>
-      <w:bookmarkStart w:id="69" w:name="_Toc7169929"/>
-      <w:bookmarkStart w:id="70" w:name="_Toc78372157"/>
+      <w:bookmarkStart w:id="68" w:name="_Toc536101163"/>
+      <w:bookmarkStart w:id="69" w:name="_Toc7074000"/>
+      <w:bookmarkStart w:id="70" w:name="_Toc7169929"/>
+      <w:bookmarkStart w:id="71" w:name="_Toc79482604"/>
       <w:r>
         <w:t>5137.5</w:t>
       </w:r>
@@ -3676,10 +3660,10 @@
       <w:r>
         <w:t>.</w:t>
       </w:r>
-      <w:bookmarkEnd w:id="67"/>
       <w:bookmarkEnd w:id="68"/>
       <w:bookmarkEnd w:id="69"/>
       <w:bookmarkEnd w:id="70"/>
+      <w:bookmarkEnd w:id="71"/>
     </w:p>
     <w:p>
       <w:pPr>
@@ -3761,26 +3745,26 @@
       <w:pPr>
         <w:pStyle w:val="Heading2"/>
       </w:pPr>
-      <w:bookmarkStart w:id="71" w:name="_Toc536101164"/>
-      <w:bookmarkStart w:id="72" w:name="_Toc7074001"/>
-      <w:bookmarkStart w:id="73" w:name="_Toc7169930"/>
-      <w:bookmarkStart w:id="74" w:name="_Toc78372158"/>
+      <w:bookmarkStart w:id="72" w:name="_Toc536101164"/>
+      <w:bookmarkStart w:id="73" w:name="_Toc7074001"/>
+      <w:bookmarkStart w:id="74" w:name="_Toc7169930"/>
+      <w:bookmarkStart w:id="75" w:name="_Toc79482605"/>
       <w:r>
         <w:t>Subpart 5137.72 – Educational Service Agreements</w:t>
       </w:r>
-      <w:bookmarkEnd w:id="71"/>
       <w:bookmarkEnd w:id="72"/>
       <w:bookmarkEnd w:id="73"/>
       <w:bookmarkEnd w:id="74"/>
+      <w:bookmarkEnd w:id="75"/>
     </w:p>
     <w:p>
       <w:pPr>
         <w:pStyle w:val="Heading3"/>
       </w:pPr>
-      <w:bookmarkStart w:id="75" w:name="_Toc536101165"/>
-      <w:bookmarkStart w:id="76" w:name="_Toc7074002"/>
-      <w:bookmarkStart w:id="77" w:name="_Toc7169931"/>
-      <w:bookmarkStart w:id="78" w:name="_Toc78372159"/>
+      <w:bookmarkStart w:id="76" w:name="_Toc536101165"/>
+      <w:bookmarkStart w:id="77" w:name="_Toc7074002"/>
+      <w:bookmarkStart w:id="78" w:name="_Toc7169931"/>
+      <w:bookmarkStart w:id="79" w:name="_Toc79482606"/>
       <w:proofErr w:type="gramStart"/>
       <w:r>
         <w:t xml:space="preserve">5137.7204 </w:t>
@@ -3795,10 +3779,10 @@
       <w:r>
         <w:t xml:space="preserve"> and clauses for educational service agreements.</w:t>
       </w:r>
-      <w:bookmarkEnd w:id="75"/>
       <w:bookmarkEnd w:id="76"/>
       <w:bookmarkEnd w:id="77"/>
       <w:bookmarkEnd w:id="78"/>
+      <w:bookmarkEnd w:id="79"/>
     </w:p>
     <w:p>
       <w:pPr>
@@ -3833,10 +3817,10 @@
       <w:pPr>
         <w:pStyle w:val="Heading4"/>
       </w:pPr>
-      <w:bookmarkStart w:id="79" w:name="_Toc536101166"/>
-      <w:bookmarkStart w:id="80" w:name="_Toc7074003"/>
-      <w:bookmarkStart w:id="81" w:name="_Toc7169932"/>
-      <w:bookmarkStart w:id="82" w:name="_Toc78372160"/>
+      <w:bookmarkStart w:id="80" w:name="_Toc536101166"/>
+      <w:bookmarkStart w:id="81" w:name="_Toc7074003"/>
+      <w:bookmarkStart w:id="82" w:name="_Toc7169932"/>
+      <w:bookmarkStart w:id="83" w:name="_Toc79482607"/>
       <w:r>
         <w:t>5137.7204-</w:t>
       </w:r>
@@ -3857,10 +3841,10 @@
       <w:r>
         <w:t xml:space="preserve"> educational service agreements.</w:t>
       </w:r>
-      <w:bookmarkEnd w:id="79"/>
       <w:bookmarkEnd w:id="80"/>
       <w:bookmarkEnd w:id="81"/>
       <w:bookmarkEnd w:id="82"/>
+      <w:bookmarkEnd w:id="83"/>
     </w:p>
     <w:p>
       <w:pPr>
@@ -3910,10 +3894,10 @@
       <w:pPr>
         <w:pStyle w:val="Heading4"/>
       </w:pPr>
-      <w:bookmarkStart w:id="83" w:name="_Toc536101167"/>
-      <w:bookmarkStart w:id="84" w:name="_Toc7074004"/>
-      <w:bookmarkStart w:id="85" w:name="_Toc7169933"/>
-      <w:bookmarkStart w:id="86" w:name="_Toc78372161"/>
+      <w:bookmarkStart w:id="84" w:name="_Toc536101167"/>
+      <w:bookmarkStart w:id="85" w:name="_Toc7074004"/>
+      <w:bookmarkStart w:id="86" w:name="_Toc7169933"/>
+      <w:bookmarkStart w:id="87" w:name="_Toc79482608"/>
       <w:r>
         <w:t>5137.7204-</w:t>
       </w:r>
@@ -3931,10 +3915,10 @@
       <w:r>
         <w:t xml:space="preserve"> requests.</w:t>
       </w:r>
-      <w:bookmarkEnd w:id="83"/>
       <w:bookmarkEnd w:id="84"/>
       <w:bookmarkEnd w:id="85"/>
       <w:bookmarkEnd w:id="86"/>
+      <w:bookmarkEnd w:id="87"/>
     </w:p>
     <w:p>
       <w:pPr>
@@ -4021,10 +4005,10 @@
       <w:pPr>
         <w:pStyle w:val="Heading4"/>
       </w:pPr>
-      <w:bookmarkStart w:id="87" w:name="_Toc536101168"/>
-      <w:bookmarkStart w:id="88" w:name="_Toc7074005"/>
-      <w:bookmarkStart w:id="89" w:name="_Toc7169934"/>
-      <w:bookmarkStart w:id="90" w:name="_Toc78372162"/>
+      <w:bookmarkStart w:id="88" w:name="_Toc536101168"/>
+      <w:bookmarkStart w:id="89" w:name="_Toc7074005"/>
+      <w:bookmarkStart w:id="90" w:name="_Toc7169934"/>
+      <w:bookmarkStart w:id="91" w:name="_Toc79482609"/>
       <w:r>
         <w:t>5137.7204-</w:t>
       </w:r>
@@ -4042,10 +4026,10 @@
       <w:r>
         <w:t xml:space="preserve"> procedures.</w:t>
       </w:r>
-      <w:bookmarkEnd w:id="87"/>
       <w:bookmarkEnd w:id="88"/>
       <w:bookmarkEnd w:id="89"/>
       <w:bookmarkEnd w:id="90"/>
+      <w:bookmarkEnd w:id="91"/>
     </w:p>
     <w:p>
       <w:pPr>
@@ -4257,10 +4241,10 @@
       <w:pPr>
         <w:pStyle w:val="Heading4"/>
       </w:pPr>
-      <w:bookmarkStart w:id="91" w:name="_Toc536101169"/>
-      <w:bookmarkStart w:id="92" w:name="_Toc7074006"/>
-      <w:bookmarkStart w:id="93" w:name="_Toc7169935"/>
-      <w:bookmarkStart w:id="94" w:name="_Toc78372163"/>
+      <w:bookmarkStart w:id="92" w:name="_Toc536101169"/>
+      <w:bookmarkStart w:id="93" w:name="_Toc7074006"/>
+      <w:bookmarkStart w:id="94" w:name="_Toc7169935"/>
+      <w:bookmarkStart w:id="95" w:name="_Toc79482610"/>
       <w:r>
         <w:t>5137.7204-</w:t>
       </w:r>
@@ -4278,10 +4262,10 @@
       <w:r>
         <w:t xml:space="preserve"> of orders.</w:t>
       </w:r>
-      <w:bookmarkEnd w:id="91"/>
       <w:bookmarkEnd w:id="92"/>
       <w:bookmarkEnd w:id="93"/>
       <w:bookmarkEnd w:id="94"/>
+      <w:bookmarkEnd w:id="95"/>
     </w:p>
     <w:p>
       <w:pPr>
@@ -4794,10 +4778,10 @@
       <w:pPr>
         <w:pStyle w:val="Heading4"/>
       </w:pPr>
-      <w:bookmarkStart w:id="95" w:name="_Toc536101170"/>
-      <w:bookmarkStart w:id="96" w:name="_Toc7074007"/>
-      <w:bookmarkStart w:id="97" w:name="_Toc7169936"/>
-      <w:bookmarkStart w:id="98" w:name="_Toc78372164"/>
+      <w:bookmarkStart w:id="96" w:name="_Toc536101170"/>
+      <w:bookmarkStart w:id="97" w:name="_Toc7074007"/>
+      <w:bookmarkStart w:id="98" w:name="_Toc7169936"/>
+      <w:bookmarkStart w:id="99" w:name="_Toc79482611"/>
       <w:r>
         <w:t>5137.7204-</w:t>
       </w:r>
@@ -4818,10 +4802,10 @@
       <w:r>
         <w:t xml:space="preserve"> agreements.</w:t>
       </w:r>
-      <w:bookmarkEnd w:id="95"/>
       <w:bookmarkEnd w:id="96"/>
       <w:bookmarkEnd w:id="97"/>
       <w:bookmarkEnd w:id="98"/>
+      <w:bookmarkEnd w:id="99"/>
     </w:p>
     <w:p>
       <w:pPr>
@@ -4894,26 +4878,26 @@
       <w:pPr>
         <w:pStyle w:val="Heading2"/>
       </w:pPr>
-      <w:bookmarkStart w:id="99" w:name="_Toc536101171"/>
-      <w:bookmarkStart w:id="100" w:name="_Toc7074008"/>
-      <w:bookmarkStart w:id="101" w:name="_Toc7169937"/>
-      <w:bookmarkStart w:id="102" w:name="_Toc78372165"/>
+      <w:bookmarkStart w:id="100" w:name="_Toc536101171"/>
+      <w:bookmarkStart w:id="101" w:name="_Toc7074008"/>
+      <w:bookmarkStart w:id="102" w:name="_Toc7169937"/>
+      <w:bookmarkStart w:id="103" w:name="_Toc79482612"/>
       <w:r>
         <w:t>Subpart 5137.74 – Services at Installations Being Closed</w:t>
       </w:r>
-      <w:bookmarkEnd w:id="99"/>
       <w:bookmarkEnd w:id="100"/>
       <w:bookmarkEnd w:id="101"/>
       <w:bookmarkEnd w:id="102"/>
+      <w:bookmarkEnd w:id="103"/>
     </w:p>
     <w:p>
       <w:pPr>
         <w:pStyle w:val="Heading3"/>
       </w:pPr>
-      <w:bookmarkStart w:id="103" w:name="_Toc536101172"/>
-      <w:bookmarkStart w:id="104" w:name="_Toc7074009"/>
-      <w:bookmarkStart w:id="105" w:name="_Toc7169938"/>
-      <w:bookmarkStart w:id="106" w:name="_Toc78372166"/>
+      <w:bookmarkStart w:id="104" w:name="_Toc536101172"/>
+      <w:bookmarkStart w:id="105" w:name="_Toc7074009"/>
+      <w:bookmarkStart w:id="106" w:name="_Toc7169938"/>
+      <w:bookmarkStart w:id="107" w:name="_Toc79482613"/>
       <w:proofErr w:type="gramStart"/>
       <w:r>
         <w:t xml:space="preserve">5137.7401 </w:t>
@@ -4925,17 +4909,14 @@
       <w:r>
         <w:t>.</w:t>
       </w:r>
-      <w:bookmarkEnd w:id="103"/>
       <w:bookmarkEnd w:id="104"/>
       <w:bookmarkEnd w:id="105"/>
       <w:bookmarkEnd w:id="106"/>
+      <w:bookmarkEnd w:id="107"/>
     </w:p>
     <w:p>
       <w:pPr>
         <w:pStyle w:val="List1"/>
-        <w:rPr>
-          <w:b/>
-        </w:rPr>
       </w:pPr>
       <w:r>
         <w:t>(c)</w:t>
@@ -4959,10 +4940,10 @@
       <w:pPr>
         <w:pStyle w:val="Heading2"/>
       </w:pPr>
-      <w:bookmarkStart w:id="107" w:name="_Toc536101173"/>
-      <w:bookmarkStart w:id="108" w:name="_Toc7074010"/>
-      <w:bookmarkStart w:id="109" w:name="_Toc7169939"/>
-      <w:bookmarkStart w:id="110" w:name="_Toc78372167"/>
+      <w:bookmarkStart w:id="108" w:name="_Toc536101173"/>
+      <w:bookmarkStart w:id="109" w:name="_Toc7074010"/>
+      <w:bookmarkStart w:id="110" w:name="_Toc7169939"/>
+      <w:bookmarkStart w:id="111" w:name="_Toc79482614"/>
       <w:r>
         <w:t>Subpart 5137.9</w:t>
       </w:r>
@@ -4972,19 +4953,19 @@
       <w:r>
         <w:t xml:space="preserve"> – Security Clearances and Identification for Contractor Personnel</w:t>
       </w:r>
-      <w:bookmarkEnd w:id="107"/>
       <w:bookmarkEnd w:id="108"/>
       <w:bookmarkEnd w:id="109"/>
       <w:bookmarkEnd w:id="110"/>
+      <w:bookmarkEnd w:id="111"/>
     </w:p>
     <w:p>
       <w:pPr>
         <w:pStyle w:val="Heading3"/>
       </w:pPr>
-      <w:bookmarkStart w:id="111" w:name="_Toc536101174"/>
-      <w:bookmarkStart w:id="112" w:name="_Toc7074011"/>
-      <w:bookmarkStart w:id="113" w:name="_Toc7169940"/>
-      <w:bookmarkStart w:id="114" w:name="_Toc78372168"/>
+      <w:bookmarkStart w:id="112" w:name="_Toc536101174"/>
+      <w:bookmarkStart w:id="113" w:name="_Toc7074011"/>
+      <w:bookmarkStart w:id="114" w:name="_Toc7169940"/>
+      <w:bookmarkStart w:id="115" w:name="_Toc79482615"/>
       <w:proofErr w:type="gramStart"/>
       <w:r>
         <w:t>5137.9</w:t>
@@ -5008,10 +4989,10 @@
       <w:r>
         <w:t>.</w:t>
       </w:r>
-      <w:bookmarkEnd w:id="111"/>
       <w:bookmarkEnd w:id="112"/>
       <w:bookmarkEnd w:id="113"/>
       <w:bookmarkEnd w:id="114"/>
+      <w:bookmarkEnd w:id="115"/>
     </w:p>
     <w:p>
       <w:pPr>
@@ -5091,10 +5072,10 @@
       <w:pPr>
         <w:pStyle w:val="Heading2"/>
       </w:pPr>
-      <w:bookmarkStart w:id="115" w:name="_Toc536101175"/>
-      <w:bookmarkStart w:id="116" w:name="_Toc7074012"/>
-      <w:bookmarkStart w:id="117" w:name="_Toc7169941"/>
-      <w:bookmarkStart w:id="118" w:name="_Toc78372169"/>
+      <w:bookmarkStart w:id="116" w:name="_Toc536101175"/>
+      <w:bookmarkStart w:id="117" w:name="_Toc7074012"/>
+      <w:bookmarkStart w:id="118" w:name="_Toc7169941"/>
+      <w:bookmarkStart w:id="119" w:name="_Toc79482616"/>
       <w:r>
         <w:t>Subpart 5137.9</w:t>
       </w:r>
@@ -5104,19 +5085,19 @@
       <w:r>
         <w:t xml:space="preserve"> – Accounting for Contract Services</w:t>
       </w:r>
-      <w:bookmarkEnd w:id="115"/>
       <w:bookmarkEnd w:id="116"/>
       <w:bookmarkEnd w:id="117"/>
       <w:bookmarkEnd w:id="118"/>
+      <w:bookmarkEnd w:id="119"/>
     </w:p>
     <w:p>
       <w:pPr>
         <w:pStyle w:val="Heading3"/>
       </w:pPr>
-      <w:bookmarkStart w:id="119" w:name="_Toc536101176"/>
-      <w:bookmarkStart w:id="120" w:name="_Toc7074013"/>
-      <w:bookmarkStart w:id="121" w:name="_Toc7169942"/>
-      <w:bookmarkStart w:id="122" w:name="_Toc78372170"/>
+      <w:bookmarkStart w:id="120" w:name="_Toc536101176"/>
+      <w:bookmarkStart w:id="121" w:name="_Toc7074013"/>
+      <w:bookmarkStart w:id="122" w:name="_Toc7169942"/>
+      <w:bookmarkStart w:id="123" w:name="_Toc79482617"/>
       <w:proofErr w:type="gramStart"/>
       <w:r>
         <w:t>5137.9</w:t>
@@ -5137,10 +5118,10 @@
       <w:r>
         <w:t>.</w:t>
       </w:r>
-      <w:bookmarkEnd w:id="119"/>
       <w:bookmarkEnd w:id="120"/>
       <w:bookmarkEnd w:id="121"/>
       <w:bookmarkEnd w:id="122"/>
+      <w:bookmarkEnd w:id="123"/>
     </w:p>
     <w:p>
       <w:pPr>
@@ -5410,7 +5391,7 @@
   <w:abstractNum w:abstractNumId="0" w15:restartNumberingAfterBreak="0">
     <w:nsid w:val="FFFFFF7C"/>
     <w:multiLevelType w:val="singleLevel"/>
-    <w:tmpl w:val="AFF85E32"/>
+    <w:tmpl w:val="FE780760"/>
     <w:lvl w:ilvl="0">
       <w:start w:val="1"/>
       <w:numFmt w:val="decimal"/>
@@ -5427,7 +5408,7 @@
   <w:abstractNum w:abstractNumId="1" w15:restartNumberingAfterBreak="0">
     <w:nsid w:val="FFFFFF7D"/>
     <w:multiLevelType w:val="singleLevel"/>
-    <w:tmpl w:val="8B7CA1CC"/>
+    <w:tmpl w:val="1A5EF15A"/>
     <w:lvl w:ilvl="0">
       <w:start w:val="1"/>
       <w:numFmt w:val="decimal"/>
@@ -5444,7 +5425,7 @@
   <w:abstractNum w:abstractNumId="2" w15:restartNumberingAfterBreak="0">
     <w:nsid w:val="FFFFFF7E"/>
     <w:multiLevelType w:val="singleLevel"/>
-    <w:tmpl w:val="FB1857E0"/>
+    <w:tmpl w:val="59187C1A"/>
     <w:lvl w:ilvl="0">
       <w:start w:val="1"/>
       <w:numFmt w:val="decimal"/>
@@ -5461,7 +5442,7 @@
   <w:abstractNum w:abstractNumId="3" w15:restartNumberingAfterBreak="0">
     <w:nsid w:val="FFFFFF7F"/>
     <w:multiLevelType w:val="singleLevel"/>
-    <w:tmpl w:val="A6243120"/>
+    <w:tmpl w:val="7FFE9E4C"/>
     <w:lvl w:ilvl="0">
       <w:start w:val="1"/>
       <w:numFmt w:val="decimal"/>
@@ -5478,7 +5459,7 @@
   <w:abstractNum w:abstractNumId="4" w15:restartNumberingAfterBreak="0">
     <w:nsid w:val="FFFFFF80"/>
     <w:multiLevelType w:val="singleLevel"/>
-    <w:tmpl w:val="1240A3CC"/>
+    <w:tmpl w:val="4C90BA16"/>
     <w:lvl w:ilvl="0">
       <w:start w:val="1"/>
       <w:numFmt w:val="bullet"/>
@@ -5498,7 +5479,7 @@
   <w:abstractNum w:abstractNumId="5" w15:restartNumberingAfterBreak="0">
     <w:nsid w:val="FFFFFF81"/>
     <w:multiLevelType w:val="singleLevel"/>
-    <w:tmpl w:val="6B6ED91C"/>
+    <w:tmpl w:val="3C32CB10"/>
     <w:lvl w:ilvl="0">
       <w:start w:val="1"/>
       <w:numFmt w:val="bullet"/>
@@ -5518,7 +5499,7 @@
   <w:abstractNum w:abstractNumId="6" w15:restartNumberingAfterBreak="0">
     <w:nsid w:val="FFFFFF82"/>
     <w:multiLevelType w:val="singleLevel"/>
-    <w:tmpl w:val="D0B43584"/>
+    <w:tmpl w:val="B226E3F2"/>
     <w:lvl w:ilvl="0">
       <w:start w:val="1"/>
       <w:numFmt w:val="bullet"/>
@@ -5538,7 +5519,7 @@
   <w:abstractNum w:abstractNumId="7" w15:restartNumberingAfterBreak="0">
     <w:nsid w:val="FFFFFF83"/>
     <w:multiLevelType w:val="singleLevel"/>
-    <w:tmpl w:val="C790776C"/>
+    <w:tmpl w:val="2D1CF5E4"/>
     <w:lvl w:ilvl="0">
       <w:start w:val="1"/>
       <w:numFmt w:val="bullet"/>
@@ -5558,7 +5539,7 @@
   <w:abstractNum w:abstractNumId="8" w15:restartNumberingAfterBreak="0">
     <w:nsid w:val="FFFFFF88"/>
     <w:multiLevelType w:val="singleLevel"/>
-    <w:tmpl w:val="235CF2D6"/>
+    <w:tmpl w:val="9330FAFA"/>
     <w:lvl w:ilvl="0">
       <w:start w:val="1"/>
       <w:numFmt w:val="decimal"/>
@@ -5575,7 +5556,7 @@
   <w:abstractNum w:abstractNumId="9" w15:restartNumberingAfterBreak="0">
     <w:nsid w:val="FFFFFF89"/>
     <w:multiLevelType w:val="singleLevel"/>
-    <w:tmpl w:val="CD5E097A"/>
+    <w:tmpl w:val="30F6B46A"/>
     <w:lvl w:ilvl="0">
       <w:start w:val="1"/>
       <w:numFmt w:val="bullet"/>
@@ -6241,6 +6222,7 @@
     <w:lsdException w:name="HTML Sample" w:semiHidden="1" w:unhideWhenUsed="1"/>
     <w:lsdException w:name="HTML Typewriter" w:semiHidden="1" w:unhideWhenUsed="1"/>
     <w:lsdException w:name="HTML Variable" w:semiHidden="1" w:unhideWhenUsed="1"/>
+    <w:lsdException w:name="Normal Table" w:semiHidden="1" w:unhideWhenUsed="1"/>
     <w:lsdException w:name="annotation subject" w:semiHidden="1" w:unhideWhenUsed="1"/>
     <w:lsdException w:name="No List" w:semiHidden="1" w:unhideWhenUsed="1"/>
     <w:lsdException w:name="Outline List 1" w:semiHidden="1" w:unhideWhenUsed="1"/>
@@ -6283,8 +6265,11 @@
     <w:lsdException w:name="Table Contemporary" w:semiHidden="1" w:unhideWhenUsed="1"/>
     <w:lsdException w:name="Table Elegant" w:semiHidden="1" w:unhideWhenUsed="1"/>
     <w:lsdException w:name="Table Professional" w:semiHidden="1" w:unhideWhenUsed="1"/>
+    <w:lsdException w:name="Table Subtle 1" w:semiHidden="1" w:unhideWhenUsed="1"/>
     <w:lsdException w:name="Table Subtle 2" w:semiHidden="1" w:unhideWhenUsed="1"/>
     <w:lsdException w:name="Table Web 1" w:semiHidden="1" w:unhideWhenUsed="1"/>
+    <w:lsdException w:name="Table Web 2" w:semiHidden="1" w:unhideWhenUsed="1"/>
+    <w:lsdException w:name="Table Web 3" w:semiHidden="1" w:unhideWhenUsed="1"/>
     <w:lsdException w:name="Balloon Text" w:semiHidden="1" w:unhideWhenUsed="1"/>
     <w:lsdException w:name="Table Grid" w:uiPriority="59"/>
     <w:lsdException w:name="Table Theme" w:semiHidden="1" w:unhideWhenUsed="1"/>
@@ -6512,7 +6497,7 @@
   <w:style w:type="paragraph" w:default="1" w:styleId="Normal">
     <w:name w:val="Normal"/>
     <w:qFormat/>
-    <w:rsid w:val="00054F12"/>
+    <w:rsid w:val="005006BB"/>
   </w:style>
   <w:style w:type="paragraph" w:styleId="Heading1">
     <w:name w:val="heading 1"/>
@@ -6520,7 +6505,7 @@
     <w:link w:val="Heading1Char"/>
     <w:uiPriority w:val="9"/>
     <w:qFormat/>
-    <w:rsid w:val="00054F12"/>
+    <w:rsid w:val="00CE4EA1"/>
     <w:pPr>
       <w:spacing w:after="240" w:line="360" w:lineRule="auto"/>
       <w:jc w:val="center"/>
@@ -6539,9 +6524,10 @@
     <w:next w:val="Normal"/>
     <w:link w:val="Heading2Char"/>
     <w:uiPriority w:val="99"/>
+    <w:semiHidden/>
     <w:unhideWhenUsed/>
     <w:qFormat/>
-    <w:rsid w:val="00054F12"/>
+    <w:rsid w:val="00CE4EA1"/>
     <w:pPr>
       <w:keepNext/>
       <w:keepLines/>
@@ -6562,7 +6548,7 @@
     <w:uiPriority w:val="99"/>
     <w:unhideWhenUsed/>
     <w:qFormat/>
-    <w:rsid w:val="00054F12"/>
+    <w:rsid w:val="00CE4EA1"/>
     <w:pPr>
       <w:spacing w:after="240"/>
       <w:outlineLvl w:val="2"/>
@@ -6579,7 +6565,7 @@
     <w:uiPriority w:val="99"/>
     <w:unhideWhenUsed/>
     <w:qFormat/>
-    <w:rsid w:val="00054F12"/>
+    <w:rsid w:val="00CE4EA1"/>
     <w:pPr>
       <w:spacing w:after="240"/>
       <w:outlineLvl w:val="3"/>
@@ -6670,7 +6656,8 @@
     <w:basedOn w:val="DefaultParagraphFont"/>
     <w:link w:val="Heading2"/>
     <w:uiPriority w:val="99"/>
-    <w:rsid w:val="00054F12"/>
+    <w:semiHidden/>
+    <w:rsid w:val="00CE4EA1"/>
     <w:rPr>
       <w:rFonts w:ascii="Times New Roman" w:hAnsi="Times New Roman" w:cs="Times New Roman"/>
       <w:b/>
@@ -6682,7 +6669,7 @@
     <w:basedOn w:val="DefaultParagraphFont"/>
     <w:link w:val="Heading3"/>
     <w:uiPriority w:val="99"/>
-    <w:rsid w:val="00054F12"/>
+    <w:rsid w:val="00CE4EA1"/>
     <w:rPr>
       <w:rFonts w:ascii="Times New Roman" w:hAnsi="Times New Roman" w:cs="Times New Roman"/>
       <w:b/>
@@ -6693,7 +6680,7 @@
     <w:basedOn w:val="DefaultParagraphFont"/>
     <w:link w:val="Heading4"/>
     <w:uiPriority w:val="99"/>
-    <w:rsid w:val="00054F12"/>
+    <w:rsid w:val="00CE4EA1"/>
     <w:rPr>
       <w:rFonts w:ascii="Times New Roman" w:hAnsi="Times New Roman" w:cs="Times New Roman"/>
       <w:b/>
@@ -7109,7 +7096,7 @@
     <w:basedOn w:val="DefaultParagraphFont"/>
     <w:link w:val="Heading1"/>
     <w:uiPriority w:val="9"/>
-    <w:rsid w:val="00054F12"/>
+    <w:rsid w:val="00CE4EA1"/>
     <w:rPr>
       <w:rFonts w:ascii="Times New Roman" w:eastAsiaTheme="majorEastAsia" w:hAnsi="Times New Roman" w:cs="Times New Roman"/>
       <w:b/>
@@ -7123,7 +7110,7 @@
     <w:uiPriority w:val="99"/>
     <w:semiHidden/>
     <w:unhideWhenUsed/>
-    <w:rsid w:val="00054F12"/>
+    <w:rsid w:val="00CE4EA1"/>
     <w:pPr>
       <w:spacing w:after="160" w:line="259" w:lineRule="auto"/>
       <w:ind w:firstLine="360"/>
@@ -7140,7 +7127,7 @@
     <w:uiPriority w:val="99"/>
     <w:semiHidden/>
     <w:unhideWhenUsed/>
-    <w:rsid w:val="00054F12"/>
+    <w:rsid w:val="00CE4EA1"/>
     <w:pPr>
       <w:spacing w:after="160" w:line="259" w:lineRule="auto"/>
       <w:ind w:firstLine="720"/>
@@ -7156,7 +7143,7 @@
     <w:uiPriority w:val="99"/>
     <w:semiHidden/>
     <w:unhideWhenUsed/>
-    <w:rsid w:val="00054F12"/>
+    <w:rsid w:val="00CE4EA1"/>
     <w:pPr>
       <w:spacing w:after="160" w:line="259" w:lineRule="auto"/>
       <w:ind w:firstLine="1080"/>
@@ -7172,7 +7159,7 @@
     <w:uiPriority w:val="99"/>
     <w:semiHidden/>
     <w:unhideWhenUsed/>
-    <w:rsid w:val="00054F12"/>
+    <w:rsid w:val="00CE4EA1"/>
     <w:pPr>
       <w:spacing w:after="160" w:line="259" w:lineRule="auto"/>
       <w:ind w:firstLine="1440"/>
@@ -7186,7 +7173,7 @@
     <w:name w:val="List 1"/>
     <w:basedOn w:val="Normal"/>
     <w:link w:val="List1Char"/>
-    <w:rsid w:val="00054F12"/>
+    <w:rsid w:val="003578CB"/>
     <w:pPr>
       <w:spacing w:after="160" w:line="259" w:lineRule="auto"/>
     </w:pPr>
@@ -7199,7 +7186,7 @@
     <w:name w:val="List 1 Char"/>
     <w:basedOn w:val="Heading4Char"/>
     <w:link w:val="List1"/>
-    <w:rsid w:val="00054F12"/>
+    <w:rsid w:val="003578CB"/>
     <w:rPr>
       <w:rFonts w:ascii="Times New Roman" w:hAnsi="Times New Roman" w:cs="Times New Roman"/>
       <w:b w:val="0"/>
@@ -7209,7 +7196,7 @@
   <w:style w:type="paragraph" w:customStyle="1" w:styleId="List6">
     <w:name w:val="List 6"/>
     <w:link w:val="List6Char"/>
-    <w:rsid w:val="00054F12"/>
+    <w:rsid w:val="00CE4EA1"/>
     <w:pPr>
       <w:spacing w:line="259" w:lineRule="auto"/>
       <w:ind w:firstLine="2160"/>
@@ -7223,7 +7210,7 @@
     <w:name w:val="List 6 Char"/>
     <w:basedOn w:val="Heading4Char"/>
     <w:link w:val="List6"/>
-    <w:rsid w:val="00054F12"/>
+    <w:rsid w:val="00CE4EA1"/>
     <w:rPr>
       <w:rFonts w:ascii="Times New Roman" w:hAnsi="Times New Roman" w:cs="Times New Roman"/>
       <w:b w:val="0"/>
@@ -7233,7 +7220,7 @@
   <w:style w:type="paragraph" w:customStyle="1" w:styleId="List7">
     <w:name w:val="List 7"/>
     <w:link w:val="List7Char"/>
-    <w:rsid w:val="00054F12"/>
+    <w:rsid w:val="00CE4EA1"/>
     <w:pPr>
       <w:spacing w:after="160" w:line="259" w:lineRule="auto"/>
       <w:ind w:firstLine="3240"/>
@@ -7247,7 +7234,7 @@
     <w:name w:val="List 7 Char"/>
     <w:basedOn w:val="Heading4Char"/>
     <w:link w:val="List7"/>
-    <w:rsid w:val="00054F12"/>
+    <w:rsid w:val="00CE4EA1"/>
     <w:rPr>
       <w:rFonts w:ascii="Times New Roman" w:hAnsi="Times New Roman" w:cs="Times New Roman"/>
       <w:b w:val="0"/>
@@ -7257,7 +7244,7 @@
   <w:style w:type="paragraph" w:customStyle="1" w:styleId="List8">
     <w:name w:val="List 8"/>
     <w:link w:val="List8Char"/>
-    <w:rsid w:val="00054F12"/>
+    <w:rsid w:val="00CE4EA1"/>
     <w:pPr>
       <w:spacing w:after="160" w:line="259" w:lineRule="auto"/>
       <w:ind w:firstLine="3600"/>
@@ -7271,7 +7258,7 @@
     <w:name w:val="List 8 Char"/>
     <w:basedOn w:val="Heading4Char"/>
     <w:link w:val="List8"/>
-    <w:rsid w:val="00054F12"/>
+    <w:rsid w:val="00CE4EA1"/>
     <w:rPr>
       <w:rFonts w:ascii="Times New Roman" w:hAnsi="Times New Roman" w:cs="Times New Roman"/>
       <w:b w:val="0"/>
@@ -7282,7 +7269,7 @@
     <w:name w:val="List 1_change"/>
     <w:basedOn w:val="List3"/>
     <w:link w:val="List1changeChar"/>
-    <w:rsid w:val="00054F12"/>
+    <w:rsid w:val="00CE4EA1"/>
     <w:pPr>
       <w:widowControl w:val="0"/>
       <w:tabs>
@@ -7301,7 +7288,7 @@
     <w:link w:val="List3"/>
     <w:uiPriority w:val="99"/>
     <w:semiHidden/>
-    <w:rsid w:val="00054F12"/>
+    <w:rsid w:val="00CE4EA1"/>
     <w:rPr>
       <w:rFonts w:ascii="Times New Roman" w:hAnsi="Times New Roman" w:cs="Times New Roman"/>
       <w:sz w:val="22"/>
@@ -7311,7 +7298,7 @@
     <w:name w:val="List 1_change Char"/>
     <w:basedOn w:val="List3Char"/>
     <w:link w:val="List1change"/>
-    <w:rsid w:val="00054F12"/>
+    <w:rsid w:val="00CE4EA1"/>
     <w:rPr>
       <w:rFonts w:ascii="Times New Roman" w:hAnsi="Times New Roman" w:cs="Times New Roman"/>
       <w:color w:val="000000"/>
@@ -7322,7 +7309,7 @@
     <w:name w:val="List 2_change"/>
     <w:basedOn w:val="List3"/>
     <w:link w:val="List2changeChar"/>
-    <w:rsid w:val="00054F12"/>
+    <w:rsid w:val="00CE4EA1"/>
     <w:pPr>
       <w:spacing w:after="0" w:line="240" w:lineRule="auto"/>
       <w:ind w:left="720" w:hanging="360"/>
@@ -7335,7 +7322,7 @@
     <w:name w:val="List 2_change Char"/>
     <w:basedOn w:val="List3Char"/>
     <w:link w:val="List2change"/>
-    <w:rsid w:val="00054F12"/>
+    <w:rsid w:val="00CE4EA1"/>
     <w:rPr>
       <w:rFonts w:ascii="Times New Roman" w:hAnsi="Times New Roman" w:cs="Times New Roman"/>
       <w:color w:val="000000"/>
@@ -7346,7 +7333,7 @@
     <w:name w:val="List 3_change"/>
     <w:basedOn w:val="List3"/>
     <w:link w:val="List3changeChar"/>
-    <w:rsid w:val="00054F12"/>
+    <w:rsid w:val="00CE4EA1"/>
     <w:pPr>
       <w:spacing w:after="0" w:line="240" w:lineRule="auto"/>
       <w:ind w:left="1080" w:hanging="360"/>
@@ -7357,7 +7344,7 @@
     <w:name w:val="List 3_change Char"/>
     <w:basedOn w:val="List3Char"/>
     <w:link w:val="List3change"/>
-    <w:rsid w:val="00054F12"/>
+    <w:rsid w:val="00CE4EA1"/>
     <w:rPr>
       <w:rFonts w:ascii="Times New Roman" w:hAnsi="Times New Roman" w:cs="Times New Roman"/>
       <w:sz w:val="22"/>
@@ -7367,7 +7354,7 @@
     <w:name w:val="List 4_change"/>
     <w:basedOn w:val="List3"/>
     <w:link w:val="List4changeChar"/>
-    <w:rsid w:val="00054F12"/>
+    <w:rsid w:val="00CE4EA1"/>
     <w:pPr>
       <w:spacing w:after="0" w:line="240" w:lineRule="auto"/>
       <w:ind w:left="1440" w:hanging="360"/>
@@ -7378,7 +7365,7 @@
     <w:name w:val="List 4_change Char"/>
     <w:basedOn w:val="List3Char"/>
     <w:link w:val="List4change"/>
-    <w:rsid w:val="00054F12"/>
+    <w:rsid w:val="00CE4EA1"/>
     <w:rPr>
       <w:rFonts w:ascii="Times New Roman" w:hAnsi="Times New Roman" w:cs="Times New Roman"/>
       <w:sz w:val="22"/>
@@ -7391,10 +7378,80 @@
     <w:autoRedefine/>
     <w:uiPriority w:val="39"/>
     <w:unhideWhenUsed/>
-    <w:rsid w:val="00054F12"/>
+    <w:rsid w:val="003578CB"/>
     <w:pPr>
       <w:spacing w:after="100"/>
       <w:ind w:left="240"/>
+    </w:pPr>
+  </w:style>
+  <w:style w:type="paragraph" w:styleId="TOC5">
+    <w:name w:val="toc 5"/>
+    <w:basedOn w:val="Normal"/>
+    <w:next w:val="Normal"/>
+    <w:autoRedefine/>
+    <w:uiPriority w:val="39"/>
+    <w:semiHidden/>
+    <w:unhideWhenUsed/>
+    <w:rsid w:val="003578CB"/>
+    <w:pPr>
+      <w:spacing w:after="100"/>
+      <w:ind w:left="960"/>
+    </w:pPr>
+  </w:style>
+  <w:style w:type="paragraph" w:styleId="TOC6">
+    <w:name w:val="toc 6"/>
+    <w:basedOn w:val="Normal"/>
+    <w:next w:val="Normal"/>
+    <w:autoRedefine/>
+    <w:uiPriority w:val="39"/>
+    <w:semiHidden/>
+    <w:unhideWhenUsed/>
+    <w:rsid w:val="003578CB"/>
+    <w:pPr>
+      <w:spacing w:after="100"/>
+      <w:ind w:left="1200"/>
+    </w:pPr>
+  </w:style>
+  <w:style w:type="paragraph" w:styleId="TOC7">
+    <w:name w:val="toc 7"/>
+    <w:basedOn w:val="Normal"/>
+    <w:next w:val="Normal"/>
+    <w:autoRedefine/>
+    <w:uiPriority w:val="39"/>
+    <w:semiHidden/>
+    <w:unhideWhenUsed/>
+    <w:rsid w:val="003578CB"/>
+    <w:pPr>
+      <w:spacing w:after="100"/>
+      <w:ind w:left="1440"/>
+    </w:pPr>
+  </w:style>
+  <w:style w:type="paragraph" w:styleId="TOC8">
+    <w:name w:val="toc 8"/>
+    <w:basedOn w:val="Normal"/>
+    <w:next w:val="Normal"/>
+    <w:autoRedefine/>
+    <w:uiPriority w:val="39"/>
+    <w:semiHidden/>
+    <w:unhideWhenUsed/>
+    <w:rsid w:val="003578CB"/>
+    <w:pPr>
+      <w:spacing w:after="100"/>
+      <w:ind w:left="1680"/>
+    </w:pPr>
+  </w:style>
+  <w:style w:type="paragraph" w:styleId="TOC9">
+    <w:name w:val="toc 9"/>
+    <w:basedOn w:val="Normal"/>
+    <w:next w:val="Normal"/>
+    <w:autoRedefine/>
+    <w:uiPriority w:val="39"/>
+    <w:semiHidden/>
+    <w:unhideWhenUsed/>
+    <w:rsid w:val="003578CB"/>
+    <w:pPr>
+      <w:spacing w:after="100"/>
+      <w:ind w:left="1920"/>
     </w:pPr>
   </w:style>
 </w:styles>
@@ -7684,12 +7741,7 @@
 </file>
 
 <file path=customXml/item1.xml><?xml version="1.0" encoding="utf-8"?>
-<?mso-contentType ?>
-<FormTemplates xmlns="http://schemas.microsoft.com/sharepoint/v3/contenttype/forms">
-  <Display>DocumentLibraryForm</Display>
-  <Edit>DocumentLibraryForm</Edit>
-  <New>DocumentLibraryForm</New>
-</FormTemplates>
+<b:Sources xmlns:b="http://schemas.openxmlformats.org/officeDocument/2006/bibliography" xmlns="http://schemas.openxmlformats.org/officeDocument/2006/bibliography" SelectedStyle="\APA.XSL" StyleName="APA Fifth Edition"/>
 </file>
 
 <file path=customXml/item2.xml><?xml version="1.0" encoding="utf-8"?>
@@ -7743,69 +7795,15 @@
 </file>
 
 <file path=customXml/item3.xml><?xml version="1.0" encoding="utf-8"?>
-<b:Sources xmlns:b="http://schemas.openxmlformats.org/officeDocument/2006/bibliography" xmlns="http://schemas.openxmlformats.org/officeDocument/2006/bibliography" SelectedStyle="\APA.XSL" StyleName="APA Fifth Edition"/>
+<?mso-contentType ?>
+<FormTemplates xmlns="http://schemas.microsoft.com/sharepoint/v3/contenttype/forms">
+  <Display>DocumentLibraryForm</Display>
+  <Edit>DocumentLibraryForm</Edit>
+  <New>DocumentLibraryForm</New>
+</FormTemplates>
 </file>
 
 <file path=customXml/item4.xml><?xml version="1.0" encoding="utf-8"?>
-<p:properties xmlns:p="http://schemas.microsoft.com/office/2006/metadata/properties" xmlns:xsi="http://www.w3.org/2001/XMLSchema-instance" xmlns:pc="http://schemas.microsoft.com/office/infopath/2007/PartnerControls">
-  <documentManagement>
-    <WebPartName xmlns="4d2834f2-6e62-48ef-822a-880d84868a39" xsi:nil="true"/>
-    <gda6e4b5ce9b49d2aa48ca756ed1550e xmlns="4d2834f2-6e62-48ef-822a-880d84868a39">
-      <Terms xmlns="http://schemas.microsoft.com/office/infopath/2007/PartnerControls">
-        <TermInfo xmlns="http://schemas.microsoft.com/office/infopath/2007/PartnerControls">
-          <TermName xmlns="http://schemas.microsoft.com/office/infopath/2007/PartnerControls">Final</TermName>
-          <TermId xmlns="http://schemas.microsoft.com/office/infopath/2007/PartnerControls">260ff4ba-7e6d-4f69-b2f8-5d9b6aa5bf2e</TermId>
-        </TermInfo>
-      </Terms>
-    </gda6e4b5ce9b49d2aa48ca756ed1550e>
-    <Visibility xmlns="4d2834f2-6e62-48ef-822a-880d84868a39">Internal</Visibility>
-    <Related_x0020_Words_x002f_Description xmlns="4d2834f2-6e62-48ef-822a-880d84868a39">updated to remove ecmra and replace with www.sam.gov</Related_x0020_Words_x002f_Description>
-    <Posted_x0020_By_x002f_Author xmlns="4d2834f2-6e62-48ef-822a-880d84868a39">
-      <UserInfo>
-        <DisplayName>Jordan, Amanda C Ms CIV USA ASA ALT</DisplayName>
-        <AccountId>168</AccountId>
-        <AccountType/>
-      </UserInfo>
-    </Posted_x0020_By_x002f_Author>
-    <Part xmlns="4d2834f2-6e62-48ef-822a-880d84868a39">5137</Part>
-    <k7fb65748f04451ebe52ab3a8ef4f06e xmlns="4d2834f2-6e62-48ef-822a-880d84868a39">
-      <Terms xmlns="http://schemas.microsoft.com/office/infopath/2007/PartnerControls"/>
-    </k7fb65748f04451ebe52ab3a8ef4f06e>
-    <TaxCatchAll xmlns="4d2834f2-6e62-48ef-822a-880d84868a39">
-      <Value>10</Value>
-      <Value>487</Value>
-      <Value>108</Value>
-      <Value>23</Value>
-      <Value>8</Value>
-    </TaxCatchAll>
-    <Subpart xmlns="4d2834f2-6e62-48ef-822a-880d84868a39" xsi:nil="true"/>
-    <k5f03eb0b8f145c593adfde1e5d76637 xmlns="4d2834f2-6e62-48ef-822a-880d84868a39">
-      <Terms xmlns="http://schemas.microsoft.com/office/infopath/2007/PartnerControls">
-        <TermInfo xmlns="http://schemas.microsoft.com/office/infopath/2007/PartnerControls">
-          <TermName xmlns="http://schemas.microsoft.com/office/infopath/2007/PartnerControls">Regulation</TermName>
-          <TermId xmlns="http://schemas.microsoft.com/office/infopath/2007/PartnerControls">1d7f43a6-f8bb-4223-9c6f-9b729e816bd9</TermId>
-        </TermInfo>
-      </Terms>
-    </k5f03eb0b8f145c593adfde1e5d76637>
-    <b32cdbbdcfbf448899278e680467c731 xmlns="4d2834f2-6e62-48ef-822a-880d84868a39">
-      <Terms xmlns="http://schemas.microsoft.com/office/infopath/2007/PartnerControls">
-        <TermInfo xmlns="http://schemas.microsoft.com/office/infopath/2007/PartnerControls">
-          <TermName xmlns="http://schemas.microsoft.com/office/infopath/2007/PartnerControls">DASA(P) Procurement Policy (SAAL-PP)</TermName>
-          <TermId xmlns="http://schemas.microsoft.com/office/infopath/2007/PartnerControls">baec6d0f-085c-46bf-a19f-61084e9a69d8</TermId>
-        </TermInfo>
-      </Terms>
-    </b32cdbbdcfbf448899278e680467c731>
-    <_dlc_DocId xmlns="4d2834f2-6e62-48ef-822a-880d84868a39">DASAP-90-718</_dlc_DocId>
-    <_dlc_DocIdUrl xmlns="4d2834f2-6e62-48ef-822a-880d84868a39">
-      <Url>https://spcs3.kc.army.mil/asaalt/ZPTeam/PPS/_layouts/15/DocIdRedir.aspx?ID=DASAP-90-718</Url>
-      <Description>DASAP-90-718</Description>
-    </_dlc_DocIdUrl>
-    <AFARSRevisionNo xmlns="4d2834f2-6e62-48ef-822a-880d84868a39">28.02</AFARSRevisionNo>
-  </documentManagement>
-</p:properties>
-</file>
-
-<file path=customXml/item5.xml><?xml version="1.0" encoding="utf-8"?>
 <ct:contentTypeSchema xmlns:ct="http://schemas.microsoft.com/office/2006/metadata/contentType" xmlns:ma="http://schemas.microsoft.com/office/2006/metadata/properties/metaAttributes" ct:_="" ma:_="" ma:contentTypeName="AFARS" ma:contentTypeID="0x0101005B30DBF8331A6E49B938A000A393551D00BF7CB0DACCB2794986B8E90A9FF96C63" ma:contentTypeVersion="23" ma:contentTypeDescription="Army Federal Acquisition Regulation Supplement" ma:contentTypeScope="" ma:versionID="957b2ef2ee364a590326b77d6e9f5d44">
   <xsd:schema xmlns:xsd="http://www.w3.org/2001/XMLSchema" xmlns:xs="http://www.w3.org/2001/XMLSchema" xmlns:p="http://schemas.microsoft.com/office/2006/metadata/properties" xmlns:ns1="4d2834f2-6e62-48ef-822a-880d84868a39" targetNamespace="http://schemas.microsoft.com/office/2006/metadata/properties" ma:root="true" ma:fieldsID="f44aa9bc6a450d25bd83020899caf9a6" ns1:_="">
     <xsd:import namespace="4d2834f2-6e62-48ef-822a-880d84868a39"/>
@@ -8073,10 +8071,69 @@
 </ct:contentTypeSchema>
 </file>
 
+<file path=customXml/item5.xml><?xml version="1.0" encoding="utf-8"?>
+<p:properties xmlns:p="http://schemas.microsoft.com/office/2006/metadata/properties" xmlns:xsi="http://www.w3.org/2001/XMLSchema-instance" xmlns:pc="http://schemas.microsoft.com/office/infopath/2007/PartnerControls">
+  <documentManagement>
+    <WebPartName xmlns="4d2834f2-6e62-48ef-822a-880d84868a39" xsi:nil="true"/>
+    <gda6e4b5ce9b49d2aa48ca756ed1550e xmlns="4d2834f2-6e62-48ef-822a-880d84868a39">
+      <Terms xmlns="http://schemas.microsoft.com/office/infopath/2007/PartnerControls">
+        <TermInfo xmlns="http://schemas.microsoft.com/office/infopath/2007/PartnerControls">
+          <TermName xmlns="http://schemas.microsoft.com/office/infopath/2007/PartnerControls">Final</TermName>
+          <TermId xmlns="http://schemas.microsoft.com/office/infopath/2007/PartnerControls">260ff4ba-7e6d-4f69-b2f8-5d9b6aa5bf2e</TermId>
+        </TermInfo>
+      </Terms>
+    </gda6e4b5ce9b49d2aa48ca756ed1550e>
+    <Visibility xmlns="4d2834f2-6e62-48ef-822a-880d84868a39">Internal</Visibility>
+    <Related_x0020_Words_x002f_Description xmlns="4d2834f2-6e62-48ef-822a-880d84868a39">updated to remove ecmra and replace with www.sam.gov</Related_x0020_Words_x002f_Description>
+    <Posted_x0020_By_x002f_Author xmlns="4d2834f2-6e62-48ef-822a-880d84868a39">
+      <UserInfo>
+        <DisplayName>Jordan, Amanda C Ms CIV USA ASA ALT</DisplayName>
+        <AccountId>168</AccountId>
+        <AccountType/>
+      </UserInfo>
+    </Posted_x0020_By_x002f_Author>
+    <Part xmlns="4d2834f2-6e62-48ef-822a-880d84868a39">5137</Part>
+    <k7fb65748f04451ebe52ab3a8ef4f06e xmlns="4d2834f2-6e62-48ef-822a-880d84868a39">
+      <Terms xmlns="http://schemas.microsoft.com/office/infopath/2007/PartnerControls"/>
+    </k7fb65748f04451ebe52ab3a8ef4f06e>
+    <TaxCatchAll xmlns="4d2834f2-6e62-48ef-822a-880d84868a39">
+      <Value>10</Value>
+      <Value>487</Value>
+      <Value>108</Value>
+      <Value>23</Value>
+      <Value>8</Value>
+    </TaxCatchAll>
+    <Subpart xmlns="4d2834f2-6e62-48ef-822a-880d84868a39" xsi:nil="true"/>
+    <k5f03eb0b8f145c593adfde1e5d76637 xmlns="4d2834f2-6e62-48ef-822a-880d84868a39">
+      <Terms xmlns="http://schemas.microsoft.com/office/infopath/2007/PartnerControls">
+        <TermInfo xmlns="http://schemas.microsoft.com/office/infopath/2007/PartnerControls">
+          <TermName xmlns="http://schemas.microsoft.com/office/infopath/2007/PartnerControls">Regulation</TermName>
+          <TermId xmlns="http://schemas.microsoft.com/office/infopath/2007/PartnerControls">1d7f43a6-f8bb-4223-9c6f-9b729e816bd9</TermId>
+        </TermInfo>
+      </Terms>
+    </k5f03eb0b8f145c593adfde1e5d76637>
+    <b32cdbbdcfbf448899278e680467c731 xmlns="4d2834f2-6e62-48ef-822a-880d84868a39">
+      <Terms xmlns="http://schemas.microsoft.com/office/infopath/2007/PartnerControls">
+        <TermInfo xmlns="http://schemas.microsoft.com/office/infopath/2007/PartnerControls">
+          <TermName xmlns="http://schemas.microsoft.com/office/infopath/2007/PartnerControls">DASA(P) Procurement Policy (SAAL-PP)</TermName>
+          <TermId xmlns="http://schemas.microsoft.com/office/infopath/2007/PartnerControls">baec6d0f-085c-46bf-a19f-61084e9a69d8</TermId>
+        </TermInfo>
+      </Terms>
+    </b32cdbbdcfbf448899278e680467c731>
+    <_dlc_DocId xmlns="4d2834f2-6e62-48ef-822a-880d84868a39">DASAP-90-718</_dlc_DocId>
+    <_dlc_DocIdUrl xmlns="4d2834f2-6e62-48ef-822a-880d84868a39">
+      <Url>https://spcs3.kc.army.mil/asaalt/ZPTeam/PPS/_layouts/15/DocIdRedir.aspx?ID=DASAP-90-718</Url>
+      <Description>DASAP-90-718</Description>
+    </_dlc_DocIdUrl>
+    <AFARSRevisionNo xmlns="4d2834f2-6e62-48ef-822a-880d84868a39">28.02</AFARSRevisionNo>
+  </documentManagement>
+</p:properties>
+</file>
+
 <file path=customXml/itemProps1.xml><?xml version="1.0" encoding="utf-8"?>
-<ds:datastoreItem xmlns:ds="http://schemas.openxmlformats.org/officeDocument/2006/customXml" ds:itemID="{0AC42E06-F2A3-411D-88D5-85860D02EF77}">
+<ds:datastoreItem xmlns:ds="http://schemas.openxmlformats.org/officeDocument/2006/customXml" ds:itemID="{607448C5-B9A8-4E26-9ED1-D30653489C68}">
   <ds:schemaRefs>
-    <ds:schemaRef ds:uri="http://schemas.microsoft.com/sharepoint/v3/contenttype/forms"/>
+    <ds:schemaRef ds:uri="http://schemas.openxmlformats.org/officeDocument/2006/bibliography"/>
   </ds:schemaRefs>
 </ds:datastoreItem>
 </file>
@@ -8090,24 +8147,14 @@
 </file>
 
 <file path=customXml/itemProps3.xml><?xml version="1.0" encoding="utf-8"?>
-<ds:datastoreItem xmlns:ds="http://schemas.openxmlformats.org/officeDocument/2006/customXml" ds:itemID="{607448C5-B9A8-4E26-9ED1-D30653489C68}">
+<ds:datastoreItem xmlns:ds="http://schemas.openxmlformats.org/officeDocument/2006/customXml" ds:itemID="{0AC42E06-F2A3-411D-88D5-85860D02EF77}">
   <ds:schemaRefs>
-    <ds:schemaRef ds:uri="http://schemas.openxmlformats.org/officeDocument/2006/bibliography"/>
+    <ds:schemaRef ds:uri="http://schemas.microsoft.com/sharepoint/v3/contenttype/forms"/>
   </ds:schemaRefs>
 </ds:datastoreItem>
 </file>
 
 <file path=customXml/itemProps4.xml><?xml version="1.0" encoding="utf-8"?>
-<ds:datastoreItem xmlns:ds="http://schemas.openxmlformats.org/officeDocument/2006/customXml" ds:itemID="{DE158ABC-2BE3-4C9C-84FB-294CA2942984}">
-  <ds:schemaRefs>
-    <ds:schemaRef ds:uri="http://schemas.microsoft.com/office/2006/metadata/properties"/>
-    <ds:schemaRef ds:uri="http://schemas.microsoft.com/office/infopath/2007/PartnerControls"/>
-    <ds:schemaRef ds:uri="4d2834f2-6e62-48ef-822a-880d84868a39"/>
-  </ds:schemaRefs>
-</ds:datastoreItem>
-</file>
-
-<file path=customXml/itemProps5.xml><?xml version="1.0" encoding="utf-8"?>
 <ds:datastoreItem xmlns:ds="http://schemas.openxmlformats.org/officeDocument/2006/customXml" ds:itemID="{7C2B3591-CD36-484B-92A8-403A156BC957}">
   <ds:schemaRefs>
     <ds:schemaRef ds:uri="http://schemas.microsoft.com/office/2006/metadata/contentType"/>
@@ -8123,4 +8170,14 @@
     <ds:schemaRef ds:uri="http://schemas.microsoft.com/internal/obd"/>
   </ds:schemaRefs>
 </ds:datastoreItem>
+</file>
+
+<file path=customXml/itemProps5.xml><?xml version="1.0" encoding="utf-8"?>
+<ds:datastoreItem xmlns:ds="http://schemas.openxmlformats.org/officeDocument/2006/customXml" ds:itemID="{DE158ABC-2BE3-4C9C-84FB-294CA2942984}">
+  <ds:schemaRefs>
+    <ds:schemaRef ds:uri="http://schemas.microsoft.com/office/2006/metadata/properties"/>
+    <ds:schemaRef ds:uri="http://schemas.microsoft.com/office/infopath/2007/PartnerControls"/>
+    <ds:schemaRef ds:uri="4d2834f2-6e62-48ef-822a-880d84868a39"/>
+  </ds:schemaRefs>
+</ds:datastoreItem>
 </file>
</xml_diff>